<commit_message>
Rapport terminé (manque plus que les captures d'écran)
</commit_message>
<xml_diff>
--- a/Rapport.docx
+++ b/Rapport.docx
@@ -417,123 +417,409 @@
       </w:r>
     </w:p>
     <w:p>
-      <w:r>
-        <w:lastRenderedPageBreak/>
-        <w:t>Sommaire</w:t>
-      </w:r>
-    </w:p>
-    <w:p>
-      <w:pPr>
-        <w:ind w:firstLine="0"/>
-      </w:pPr>
-      <w:r>
-        <w:br w:type="page"/>
-      </w:r>
-      <w:r>
-        <w:lastRenderedPageBreak/>
-        <w:t>Introduction</w:t>
-      </w:r>
-    </w:p>
-    <w:p>
-      <w:pPr>
-        <w:ind w:firstLine="0"/>
-      </w:pPr>
-    </w:p>
-    <w:p>
-      <w:pPr>
-        <w:ind w:firstLine="0"/>
-      </w:pPr>
-    </w:p>
-    <w:p>
-      <w:pPr>
-        <w:ind w:firstLine="0"/>
-      </w:pPr>
-    </w:p>
-    <w:p>
-      <w:pPr>
-        <w:ind w:firstLine="0"/>
-      </w:pPr>
-    </w:p>
-    <w:p>
-      <w:pPr>
-        <w:ind w:firstLine="0"/>
-      </w:pPr>
-    </w:p>
-    <w:p>
-      <w:pPr>
-        <w:ind w:firstLine="0"/>
-      </w:pPr>
-    </w:p>
-    <w:p>
-      <w:pPr>
-        <w:ind w:firstLine="0"/>
-      </w:pPr>
-    </w:p>
-    <w:p>
-      <w:pPr>
-        <w:ind w:firstLine="0"/>
-      </w:pPr>
-    </w:p>
-    <w:p>
-      <w:pPr>
-        <w:ind w:firstLine="0"/>
-      </w:pPr>
-    </w:p>
-    <w:p>
-      <w:pPr>
-        <w:ind w:firstLine="0"/>
-      </w:pPr>
-    </w:p>
-    <w:p>
-      <w:pPr>
-        <w:ind w:firstLine="0"/>
-      </w:pPr>
-    </w:p>
-    <w:p>
-      <w:pPr>
-        <w:ind w:firstLine="0"/>
-      </w:pPr>
-    </w:p>
-    <w:p>
-      <w:pPr>
-        <w:ind w:firstLine="0"/>
-      </w:pPr>
-    </w:p>
-    <w:p>
-      <w:pPr>
-        <w:ind w:firstLine="0"/>
-      </w:pPr>
-    </w:p>
-    <w:p>
-      <w:pPr>
-        <w:ind w:firstLine="0"/>
-      </w:pPr>
-    </w:p>
-    <w:p>
-      <w:pPr>
-        <w:ind w:firstLine="0"/>
-      </w:pPr>
-    </w:p>
-    <w:p>
-      <w:pPr>
-        <w:ind w:firstLine="0"/>
-      </w:pPr>
-    </w:p>
-    <w:p>
-      <w:pPr>
-        <w:ind w:firstLine="0"/>
-      </w:pPr>
-    </w:p>
-    <w:p>
-      <w:pPr>
-        <w:ind w:firstLine="0"/>
-      </w:pPr>
-    </w:p>
-    <w:p>
-      <w:pPr>
-        <w:ind w:firstLine="0"/>
-      </w:pPr>
-    </w:p>
+      <w:pPr>
+        <w:ind w:firstLine="0"/>
+      </w:pPr>
+    </w:p>
+    <w:sdt>
+      <w:sdtPr>
+        <w:rPr>
+          <w:rFonts w:ascii="Constantia" w:eastAsiaTheme="minorEastAsia" w:hAnsi="Constantia" w:cstheme="minorBidi"/>
+          <w:b w:val="0"/>
+          <w:bCs w:val="0"/>
+          <w:color w:val="auto"/>
+          <w:sz w:val="22"/>
+          <w:szCs w:val="22"/>
+          <w:lang w:bidi="ar-SA"/>
+        </w:rPr>
+        <w:id w:val="850064709"/>
+        <w:docPartObj>
+          <w:docPartGallery w:val="Table of Contents"/>
+          <w:docPartUnique/>
+        </w:docPartObj>
+      </w:sdtPr>
+      <w:sdtEndPr/>
+      <w:sdtContent>
+        <w:p>
+          <w:pPr>
+            <w:pStyle w:val="En-ttedetabledesmatires"/>
+            <w:rPr>
+              <w:rFonts w:ascii="Constantia" w:hAnsi="Constantia"/>
+              <w:sz w:val="32"/>
+              <w:szCs w:val="32"/>
+              <w14:textOutline w14:w="5270" w14:cap="flat" w14:cmpd="sng" w14:algn="ctr">
+                <w14:solidFill>
+                  <w14:schemeClr w14:val="accent1">
+                    <w14:shade w14:val="88000"/>
+                    <w14:satMod w14:val="110000"/>
+                  </w14:schemeClr>
+                </w14:solidFill>
+                <w14:prstDash w14:val="solid"/>
+                <w14:round/>
+              </w14:textOutline>
+              <w14:textFill>
+                <w14:gradFill>
+                  <w14:gsLst>
+                    <w14:gs w14:pos="0">
+                      <w14:schemeClr w14:val="accent1">
+                        <w14:tint w14:val="40000"/>
+                        <w14:satMod w14:val="250000"/>
+                      </w14:schemeClr>
+                    </w14:gs>
+                    <w14:gs w14:pos="9000">
+                      <w14:schemeClr w14:val="accent1">
+                        <w14:tint w14:val="52000"/>
+                        <w14:satMod w14:val="300000"/>
+                      </w14:schemeClr>
+                    </w14:gs>
+                    <w14:gs w14:pos="50000">
+                      <w14:schemeClr w14:val="accent1">
+                        <w14:shade w14:val="20000"/>
+                        <w14:satMod w14:val="300000"/>
+                      </w14:schemeClr>
+                    </w14:gs>
+                    <w14:gs w14:pos="79000">
+                      <w14:schemeClr w14:val="accent1">
+                        <w14:tint w14:val="52000"/>
+                        <w14:satMod w14:val="300000"/>
+                      </w14:schemeClr>
+                    </w14:gs>
+                    <w14:gs w14:pos="100000">
+                      <w14:schemeClr w14:val="accent1">
+                        <w14:tint w14:val="40000"/>
+                        <w14:satMod w14:val="250000"/>
+                      </w14:schemeClr>
+                    </w14:gs>
+                  </w14:gsLst>
+                  <w14:lin w14:ang="5400000" w14:scaled="0"/>
+                </w14:gradFill>
+              </w14:textFill>
+            </w:rPr>
+          </w:pPr>
+          <w:r>
+            <w:rPr>
+              <w:rFonts w:ascii="Constantia" w:hAnsi="Constantia"/>
+              <w:sz w:val="32"/>
+              <w:szCs w:val="32"/>
+              <w14:textOutline w14:w="5270" w14:cap="flat" w14:cmpd="sng" w14:algn="ctr">
+                <w14:solidFill>
+                  <w14:schemeClr w14:val="accent1">
+                    <w14:shade w14:val="88000"/>
+                    <w14:satMod w14:val="110000"/>
+                  </w14:schemeClr>
+                </w14:solidFill>
+                <w14:prstDash w14:val="solid"/>
+                <w14:round/>
+              </w14:textOutline>
+              <w14:textFill>
+                <w14:gradFill>
+                  <w14:gsLst>
+                    <w14:gs w14:pos="0">
+                      <w14:schemeClr w14:val="accent1">
+                        <w14:tint w14:val="40000"/>
+                        <w14:satMod w14:val="250000"/>
+                      </w14:schemeClr>
+                    </w14:gs>
+                    <w14:gs w14:pos="9000">
+                      <w14:schemeClr w14:val="accent1">
+                        <w14:tint w14:val="52000"/>
+                        <w14:satMod w14:val="300000"/>
+                      </w14:schemeClr>
+                    </w14:gs>
+                    <w14:gs w14:pos="50000">
+                      <w14:schemeClr w14:val="accent1">
+                        <w14:shade w14:val="20000"/>
+                        <w14:satMod w14:val="300000"/>
+                      </w14:schemeClr>
+                    </w14:gs>
+                    <w14:gs w14:pos="79000">
+                      <w14:schemeClr w14:val="accent1">
+                        <w14:tint w14:val="52000"/>
+                        <w14:satMod w14:val="300000"/>
+                      </w14:schemeClr>
+                    </w14:gs>
+                    <w14:gs w14:pos="100000">
+                      <w14:schemeClr w14:val="accent1">
+                        <w14:tint w14:val="40000"/>
+                        <w14:satMod w14:val="250000"/>
+                      </w14:schemeClr>
+                    </w14:gs>
+                  </w14:gsLst>
+                  <w14:lin w14:ang="5400000" w14:scaled="0"/>
+                </w14:gradFill>
+              </w14:textFill>
+            </w:rPr>
+            <w:t>TABLE DES MATIÈRES</w:t>
+          </w:r>
+        </w:p>
+        <w:p>
+          <w:pPr>
+            <w:pStyle w:val="TM1"/>
+            <w:rPr>
+              <w:rFonts w:ascii="Constantia" w:hAnsi="Constantia"/>
+              <w:b/>
+              <w:bCs/>
+            </w:rPr>
+          </w:pPr>
+          <w:r>
+            <w:rPr>
+              <w:rFonts w:ascii="Constantia" w:hAnsi="Constantia"/>
+              <w:b/>
+              <w:bCs/>
+            </w:rPr>
+            <w:t>INTRODUCTION</w:t>
+          </w:r>
+          <w:r>
+            <w:rPr>
+              <w:rFonts w:ascii="Constantia" w:hAnsi="Constantia"/>
+            </w:rPr>
+            <w:ptab w:relativeTo="margin" w:alignment="right" w:leader="dot"/>
+          </w:r>
+          <w:r>
+            <w:rPr>
+              <w:rFonts w:ascii="Constantia" w:hAnsi="Constantia"/>
+              <w:b/>
+              <w:bCs/>
+            </w:rPr>
+            <w:t>3</w:t>
+          </w:r>
+        </w:p>
+        <w:p>
+          <w:pPr>
+            <w:pStyle w:val="TM1"/>
+            <w:rPr>
+              <w:rFonts w:ascii="Constantia" w:hAnsi="Constantia"/>
+            </w:rPr>
+          </w:pPr>
+          <w:r>
+            <w:rPr>
+              <w:rFonts w:ascii="Constantia" w:hAnsi="Constantia"/>
+              <w:b/>
+              <w:bCs/>
+            </w:rPr>
+            <w:t xml:space="preserve">USER DOCUMENTATION </w:t>
+          </w:r>
+          <w:r>
+            <w:rPr>
+              <w:rFonts w:ascii="Constantia" w:hAnsi="Constantia"/>
+            </w:rPr>
+            <w:ptab w:relativeTo="margin" w:alignment="right" w:leader="dot"/>
+          </w:r>
+          <w:r>
+            <w:rPr>
+              <w:rFonts w:ascii="Constantia" w:hAnsi="Constantia"/>
+              <w:b/>
+              <w:bCs/>
+            </w:rPr>
+            <w:t>4</w:t>
+          </w:r>
+        </w:p>
+        <w:p>
+          <w:pPr>
+            <w:pStyle w:val="TM2"/>
+            <w:ind w:left="216"/>
+            <w:rPr>
+              <w:rFonts w:ascii="Constantia" w:hAnsi="Constantia"/>
+            </w:rPr>
+          </w:pPr>
+          <w:proofErr w:type="spellStart"/>
+          <w:r>
+            <w:rPr>
+              <w:rFonts w:ascii="Constantia" w:hAnsi="Constantia"/>
+            </w:rPr>
+            <w:t>Presentation</w:t>
+          </w:r>
+          <w:proofErr w:type="spellEnd"/>
+          <w:r>
+            <w:rPr>
+              <w:rFonts w:ascii="Constantia" w:hAnsi="Constantia"/>
+            </w:rPr>
+            <w:ptab w:relativeTo="margin" w:alignment="right" w:leader="dot"/>
+          </w:r>
+          <w:r>
+            <w:rPr>
+              <w:rFonts w:ascii="Constantia" w:hAnsi="Constantia"/>
+            </w:rPr>
+            <w:t>4</w:t>
+          </w:r>
+        </w:p>
+        <w:p>
+          <w:pPr>
+            <w:pStyle w:val="TM2"/>
+            <w:ind w:left="216"/>
+            <w:rPr>
+              <w:rFonts w:ascii="Constantia" w:hAnsi="Constantia"/>
+            </w:rPr>
+          </w:pPr>
+          <w:r>
+            <w:rPr>
+              <w:rFonts w:ascii="Constantia" w:hAnsi="Constantia"/>
+            </w:rPr>
+            <w:t>User guide</w:t>
+          </w:r>
+          <w:r>
+            <w:rPr>
+              <w:rFonts w:ascii="Constantia" w:hAnsi="Constantia"/>
+            </w:rPr>
+            <w:ptab w:relativeTo="margin" w:alignment="right" w:leader="dot"/>
+          </w:r>
+          <w:r>
+            <w:rPr>
+              <w:rFonts w:ascii="Constantia" w:hAnsi="Constantia"/>
+            </w:rPr>
+            <w:t>5</w:t>
+          </w:r>
+        </w:p>
+        <w:p>
+          <w:pPr>
+            <w:pStyle w:val="TM1"/>
+            <w:rPr>
+              <w:rFonts w:ascii="Constantia" w:hAnsi="Constantia"/>
+            </w:rPr>
+          </w:pPr>
+          <w:r>
+            <w:rPr>
+              <w:rFonts w:ascii="Constantia" w:hAnsi="Constantia"/>
+              <w:b/>
+              <w:bCs/>
+            </w:rPr>
+            <w:t>TECHNICAL PRESENTATION</w:t>
+          </w:r>
+          <w:r>
+            <w:rPr>
+              <w:rFonts w:ascii="Constantia" w:hAnsi="Constantia"/>
+            </w:rPr>
+            <w:ptab w:relativeTo="margin" w:alignment="right" w:leader="dot"/>
+          </w:r>
+          <w:r>
+            <w:rPr>
+              <w:rFonts w:ascii="Constantia" w:hAnsi="Constantia"/>
+              <w:b/>
+              <w:bCs/>
+            </w:rPr>
+            <w:t>6</w:t>
+          </w:r>
+        </w:p>
+        <w:p>
+          <w:pPr>
+            <w:pStyle w:val="TM2"/>
+            <w:ind w:left="216"/>
+            <w:rPr>
+              <w:rFonts w:ascii="Constantia" w:hAnsi="Constantia"/>
+            </w:rPr>
+          </w:pPr>
+          <w:r>
+            <w:rPr>
+              <w:rFonts w:ascii="Constantia" w:hAnsi="Constantia"/>
+            </w:rPr>
+            <w:t xml:space="preserve">Mise en œuvre </w:t>
+          </w:r>
+          <w:r>
+            <w:rPr>
+              <w:rFonts w:ascii="Constantia" w:hAnsi="Constantia"/>
+            </w:rPr>
+            <w:ptab w:relativeTo="margin" w:alignment="right" w:leader="dot"/>
+          </w:r>
+          <w:r>
+            <w:rPr>
+              <w:rFonts w:ascii="Constantia" w:hAnsi="Constantia"/>
+            </w:rPr>
+            <w:t>6</w:t>
+          </w:r>
+        </w:p>
+        <w:p>
+          <w:pPr>
+            <w:pStyle w:val="TM2"/>
+            <w:ind w:left="216"/>
+            <w:rPr>
+              <w:rFonts w:ascii="Constantia" w:hAnsi="Constantia"/>
+            </w:rPr>
+          </w:pPr>
+          <w:r>
+            <w:rPr>
+              <w:rFonts w:ascii="Constantia" w:hAnsi="Constantia"/>
+            </w:rPr>
+            <w:t>Difficultés rencontrés</w:t>
+          </w:r>
+          <w:r>
+            <w:rPr>
+              <w:rFonts w:ascii="Constantia" w:hAnsi="Constantia"/>
+            </w:rPr>
+            <w:ptab w:relativeTo="margin" w:alignment="right" w:leader="dot"/>
+          </w:r>
+          <w:r>
+            <w:rPr>
+              <w:rFonts w:ascii="Constantia" w:hAnsi="Constantia"/>
+            </w:rPr>
+            <w:t>7</w:t>
+          </w:r>
+        </w:p>
+        <w:p>
+          <w:pPr>
+            <w:pStyle w:val="TM2"/>
+            <w:ind w:left="216"/>
+            <w:rPr>
+              <w:rFonts w:ascii="Constantia" w:hAnsi="Constantia"/>
+            </w:rPr>
+          </w:pPr>
+          <w:r>
+            <w:rPr>
+              <w:rFonts w:ascii="Constantia" w:hAnsi="Constantia"/>
+            </w:rPr>
+            <w:t>Améliorations possibles</w:t>
+          </w:r>
+          <w:r>
+            <w:rPr>
+              <w:rFonts w:ascii="Constantia" w:hAnsi="Constantia"/>
+            </w:rPr>
+            <w:ptab w:relativeTo="margin" w:alignment="right" w:leader="dot"/>
+          </w:r>
+          <w:r>
+            <w:rPr>
+              <w:rFonts w:ascii="Constantia" w:hAnsi="Constantia"/>
+            </w:rPr>
+            <w:t>8</w:t>
+          </w:r>
+        </w:p>
+        <w:p>
+          <w:pPr>
+            <w:pStyle w:val="TM1"/>
+            <w:rPr>
+              <w:rFonts w:ascii="Constantia" w:hAnsi="Constantia"/>
+            </w:rPr>
+          </w:pPr>
+          <w:r>
+            <w:rPr>
+              <w:rFonts w:ascii="Constantia" w:hAnsi="Constantia"/>
+              <w:b/>
+              <w:bCs/>
+            </w:rPr>
+            <w:t>CONCLUSION</w:t>
+          </w:r>
+          <w:r>
+            <w:rPr>
+              <w:rFonts w:ascii="Constantia" w:hAnsi="Constantia"/>
+            </w:rPr>
+            <w:ptab w:relativeTo="margin" w:alignment="right" w:leader="dot"/>
+          </w:r>
+          <w:r>
+            <w:rPr>
+              <w:rFonts w:ascii="Constantia" w:hAnsi="Constantia"/>
+              <w:b/>
+              <w:bCs/>
+            </w:rPr>
+            <w:t>8</w:t>
+          </w:r>
+        </w:p>
+        <w:p>
+          <w:pPr>
+            <w:rPr>
+              <w:lang w:eastAsia="fr-FR"/>
+            </w:rPr>
+          </w:pPr>
+        </w:p>
+      </w:sdtContent>
+    </w:sdt>
     <w:p>
       <w:pPr>
         <w:ind w:firstLine="0"/>
@@ -692,62 +978,6 @@
     <w:p>
       <w:pPr>
         <w:pStyle w:val="Titre1"/>
-        <w:numPr>
-          <w:ilvl w:val="0"/>
-          <w:numId w:val="2"/>
-        </w:numPr>
-        <w:rPr>
-          <w:rFonts w:ascii="Constantia" w:hAnsi="Constantia"/>
-          <w:sz w:val="32"/>
-          <w:szCs w:val="32"/>
-          <w14:textOutline w14:w="5270" w14:cap="flat" w14:cmpd="sng" w14:algn="ctr">
-            <w14:solidFill>
-              <w14:schemeClr w14:val="accent1">
-                <w14:shade w14:val="88000"/>
-                <w14:satMod w14:val="110000"/>
-              </w14:schemeClr>
-            </w14:solidFill>
-            <w14:prstDash w14:val="solid"/>
-            <w14:round/>
-          </w14:textOutline>
-          <w14:textFill>
-            <w14:gradFill>
-              <w14:gsLst>
-                <w14:gs w14:pos="0">
-                  <w14:schemeClr w14:val="accent1">
-                    <w14:tint w14:val="40000"/>
-                    <w14:satMod w14:val="250000"/>
-                  </w14:schemeClr>
-                </w14:gs>
-                <w14:gs w14:pos="9000">
-                  <w14:schemeClr w14:val="accent1">
-                    <w14:tint w14:val="52000"/>
-                    <w14:satMod w14:val="300000"/>
-                  </w14:schemeClr>
-                </w14:gs>
-                <w14:gs w14:pos="50000">
-                  <w14:schemeClr w14:val="accent1">
-                    <w14:shade w14:val="20000"/>
-                    <w14:satMod w14:val="300000"/>
-                  </w14:schemeClr>
-                </w14:gs>
-                <w14:gs w14:pos="79000">
-                  <w14:schemeClr w14:val="accent1">
-                    <w14:tint w14:val="52000"/>
-                    <w14:satMod w14:val="300000"/>
-                  </w14:schemeClr>
-                </w14:gs>
-                <w14:gs w14:pos="100000">
-                  <w14:schemeClr w14:val="accent1">
-                    <w14:tint w14:val="40000"/>
-                    <w14:satMod w14:val="250000"/>
-                  </w14:schemeClr>
-                </w14:gs>
-              </w14:gsLst>
-              <w14:lin w14:ang="5400000" w14:scaled="0"/>
-            </w14:gradFill>
-          </w14:textFill>
-        </w:rPr>
       </w:pPr>
       <w:r>
         <w:rPr>
@@ -805,6 +1035,526 @@
           </w14:textFill>
         </w:rPr>
         <w:lastRenderedPageBreak/>
+        <w:t>INTRODUCTION</w:t>
+      </w:r>
+    </w:p>
+    <w:p>
+      <w:pPr>
+        <w:ind w:firstLine="0"/>
+      </w:pPr>
+    </w:p>
+    <w:p>
+      <w:pPr>
+        <w:ind w:firstLine="0"/>
+      </w:pPr>
+    </w:p>
+    <w:p>
+      <w:pPr>
+        <w:ind w:firstLine="0"/>
+        <w:jc w:val="both"/>
+        <w:rPr>
+          <w:rFonts w:ascii="Constantia" w:hAnsi="Constantia"/>
+        </w:rPr>
+      </w:pPr>
+      <w:r>
+        <w:rPr>
+          <w:rFonts w:ascii="Constantia" w:hAnsi="Constantia"/>
+        </w:rPr>
+        <w:tab/>
+      </w:r>
+      <w:r>
+        <w:rPr>
+          <w:rFonts w:ascii="Constantia" w:eastAsia="Times New Roman" w:hAnsi="Constantia" w:cs="Times New Roman"/>
+          <w:sz w:val="24"/>
+          <w:szCs w:val="24"/>
+          <w:lang w:val="en" w:eastAsia="fr-FR"/>
+        </w:rPr>
+        <w:t>The subject of the English</w:t>
+      </w:r>
+      <w:r>
+        <w:rPr>
+          <w:rFonts w:ascii="Constantia" w:eastAsia="Times New Roman" w:hAnsi="Constantia" w:cs="Times New Roman"/>
+          <w:sz w:val="24"/>
+          <w:szCs w:val="24"/>
+          <w:lang w:val="en" w:eastAsia="fr-FR"/>
+        </w:rPr>
+        <w:t xml:space="preserve"> project was the creation of software </w:t>
+      </w:r>
+      <w:r>
+        <w:rPr>
+          <w:rFonts w:ascii="Constantia" w:eastAsia="Times New Roman" w:hAnsi="Constantia" w:cs="Times New Roman"/>
+          <w:sz w:val="24"/>
+          <w:szCs w:val="24"/>
+          <w:lang w:val="en" w:eastAsia="fr-FR"/>
+        </w:rPr>
+        <w:t>for people to improve their</w:t>
+      </w:r>
+      <w:r>
+        <w:rPr>
+          <w:rFonts w:ascii="Constantia" w:eastAsia="Times New Roman" w:hAnsi="Constantia" w:cs="Times New Roman"/>
+          <w:sz w:val="24"/>
+          <w:szCs w:val="24"/>
+          <w:lang w:val="en" w:eastAsia="fr-FR"/>
+        </w:rPr>
+        <w:t xml:space="preserve"> English.</w:t>
+      </w:r>
+      <w:r>
+        <w:rPr>
+          <w:rFonts w:ascii="Constantia" w:eastAsia="Times New Roman" w:hAnsi="Constantia" w:cs="Times New Roman"/>
+          <w:sz w:val="24"/>
+          <w:szCs w:val="24"/>
+          <w:lang w:val="en" w:eastAsia="fr-FR"/>
+        </w:rPr>
+        <w:t xml:space="preserve"> It was a very challenging topic because we had to be creative and find an original idea that can attract students, children or everybody who wants to work English with a useful application. </w:t>
+      </w:r>
+    </w:p>
+    <w:p>
+      <w:pPr>
+        <w:ind w:firstLine="0"/>
+        <w:jc w:val="both"/>
+        <w:rPr>
+          <w:rFonts w:ascii="Constantia" w:hAnsi="Constantia"/>
+        </w:rPr>
+      </w:pPr>
+    </w:p>
+    <w:p>
+      <w:pPr>
+        <w:ind w:firstLine="0"/>
+        <w:jc w:val="both"/>
+        <w:rPr>
+          <w:rFonts w:ascii="Constantia" w:hAnsi="Constantia"/>
+          <w:lang w:val="en-GB"/>
+        </w:rPr>
+      </w:pPr>
+      <w:r>
+        <w:rPr>
+          <w:rFonts w:ascii="Constantia" w:hAnsi="Constantia"/>
+        </w:rPr>
+        <w:tab/>
+      </w:r>
+      <w:r>
+        <w:rPr>
+          <w:rFonts w:ascii="Constantia" w:hAnsi="Constantia"/>
+          <w:lang w:val="en-GB"/>
+        </w:rPr>
+        <w:t xml:space="preserve">Bearing this objective in mind, we tried to make an original application following this quotation of Ludwig Wittgenstein, an Austrian and British </w:t>
+      </w:r>
+      <w:proofErr w:type="gramStart"/>
+      <w:r>
+        <w:rPr>
+          <w:rFonts w:ascii="Constantia" w:hAnsi="Constantia"/>
+          <w:lang w:val="en-GB"/>
+        </w:rPr>
+        <w:t>philosopher :</w:t>
+      </w:r>
+      <w:proofErr w:type="gramEnd"/>
+    </w:p>
+    <w:p>
+      <w:pPr>
+        <w:ind w:firstLine="708"/>
+        <w:jc w:val="both"/>
+        <w:rPr>
+          <w:rFonts w:ascii="Constantia" w:hAnsi="Constantia"/>
+          <w:i/>
+          <w:lang w:val="en-GB"/>
+        </w:rPr>
+      </w:pPr>
+      <w:r>
+        <w:rPr>
+          <w:rFonts w:ascii="Constantia" w:eastAsia="MS Mincho" w:hAnsi="Constantia" w:cs="MS Mincho"/>
+          <w:i/>
+          <w:shd w:val="clear" w:color="auto" w:fill="FFFFFF"/>
+          <w:lang w:val="en-GB"/>
+        </w:rPr>
+        <w:t>« </w:t>
+      </w:r>
+      <w:r>
+        <w:rPr>
+          <w:rFonts w:ascii="Constantia" w:hAnsi="Constantia" w:cs="Arial"/>
+          <w:bCs/>
+          <w:i/>
+          <w:bdr w:val="none" w:sz="0" w:space="0" w:color="auto" w:frame="1"/>
+          <w:shd w:val="clear" w:color="auto" w:fill="FFFFFF"/>
+          <w:lang w:val="en-GB"/>
+        </w:rPr>
+        <w:t>The limits of my language are the limits of my world.</w:t>
+      </w:r>
+      <w:r>
+        <w:rPr>
+          <w:rFonts w:ascii="Constantia" w:eastAsia="MS Mincho" w:hAnsi="Constantia" w:cs="MS Mincho"/>
+          <w:i/>
+          <w:shd w:val="clear" w:color="auto" w:fill="FFFFFF"/>
+          <w:lang w:val="en-GB"/>
+        </w:rPr>
+        <w:t> »</w:t>
+      </w:r>
+    </w:p>
+    <w:p>
+      <w:pPr>
+        <w:ind w:firstLine="0"/>
+        <w:jc w:val="both"/>
+        <w:rPr>
+          <w:rFonts w:ascii="Constantia" w:hAnsi="Constantia"/>
+          <w:lang w:val="en-GB"/>
+        </w:rPr>
+      </w:pPr>
+      <w:r>
+        <w:rPr>
+          <w:rFonts w:ascii="Constantia" w:hAnsi="Constantia"/>
+          <w:lang w:val="en-GB"/>
+        </w:rPr>
+        <w:t xml:space="preserve">To help people improving their level in English, we tried to extend these </w:t>
+      </w:r>
+      <w:r>
+        <w:rPr>
+          <w:rFonts w:ascii="Constantia" w:hAnsi="Constantia"/>
+          <w:lang w:val="en-GB"/>
+        </w:rPr>
+        <w:t>boundaries by</w:t>
+      </w:r>
+      <w:r>
+        <w:rPr>
+          <w:rFonts w:ascii="Constantia" w:hAnsi="Constantia"/>
+          <w:lang w:val="en-GB"/>
+        </w:rPr>
+        <w:t xml:space="preserve"> creating an </w:t>
+      </w:r>
+      <w:r>
+        <w:rPr>
+          <w:rFonts w:ascii="Constantia" w:hAnsi="Constantia"/>
+          <w:lang w:val="en-GB"/>
+        </w:rPr>
+        <w:t>application to</w:t>
+      </w:r>
+      <w:r>
+        <w:rPr>
+          <w:rFonts w:ascii="Constantia" w:hAnsi="Constantia"/>
+          <w:lang w:val="en-GB"/>
+        </w:rPr>
+        <w:t xml:space="preserve"> learn</w:t>
+      </w:r>
+      <w:r>
+        <w:rPr>
+          <w:rFonts w:ascii="Constantia" w:hAnsi="Constantia"/>
+          <w:lang w:val="en-GB"/>
+        </w:rPr>
+        <w:t xml:space="preserve"> the vocabulary of the world around us.</w:t>
+      </w:r>
+      <w:r>
+        <w:rPr>
+          <w:rFonts w:ascii="Constantia" w:hAnsi="Constantia"/>
+          <w:lang w:val="en-GB"/>
+        </w:rPr>
+        <w:t xml:space="preserve">   </w:t>
+      </w:r>
+    </w:p>
+    <w:p>
+      <w:pPr>
+        <w:ind w:firstLine="0"/>
+        <w:rPr>
+          <w:rFonts w:ascii="Constantia" w:hAnsi="Constantia"/>
+          <w:lang w:val="en-GB"/>
+        </w:rPr>
+      </w:pPr>
+    </w:p>
+    <w:p>
+      <w:pPr>
+        <w:ind w:firstLine="0"/>
+        <w:jc w:val="both"/>
+        <w:rPr>
+          <w:rFonts w:ascii="Constantia" w:hAnsi="Constantia"/>
+          <w:lang w:val="en-GB"/>
+        </w:rPr>
+      </w:pPr>
+      <w:r>
+        <w:rPr>
+          <w:rFonts w:ascii="Constantia" w:hAnsi="Constantia"/>
+          <w:lang w:val="en-GB"/>
+        </w:rPr>
+        <w:tab/>
+        <w:t>First, within these following sections, we are going to present our application and explain how to use the software. Then we will describe in French the technics that we used to develop our application.</w:t>
+      </w:r>
+    </w:p>
+    <w:p>
+      <w:pPr>
+        <w:ind w:firstLine="0"/>
+        <w:rPr>
+          <w:rFonts w:ascii="Constantia" w:hAnsi="Constantia"/>
+          <w:lang w:val="en-GB"/>
+        </w:rPr>
+      </w:pPr>
+    </w:p>
+    <w:p>
+      <w:pPr>
+        <w:ind w:firstLine="0"/>
+      </w:pPr>
+    </w:p>
+    <w:p>
+      <w:pPr>
+        <w:ind w:firstLine="0"/>
+      </w:pPr>
+    </w:p>
+    <w:p>
+      <w:pPr>
+        <w:ind w:firstLine="0"/>
+      </w:pPr>
+    </w:p>
+    <w:p>
+      <w:pPr>
+        <w:ind w:firstLine="0"/>
+      </w:pPr>
+    </w:p>
+    <w:p>
+      <w:pPr>
+        <w:ind w:firstLine="0"/>
+      </w:pPr>
+    </w:p>
+    <w:p>
+      <w:pPr>
+        <w:ind w:firstLine="0"/>
+      </w:pPr>
+    </w:p>
+    <w:p>
+      <w:pPr>
+        <w:ind w:firstLine="0"/>
+      </w:pPr>
+    </w:p>
+    <w:p>
+      <w:pPr>
+        <w:ind w:firstLine="0"/>
+      </w:pPr>
+    </w:p>
+    <w:p>
+      <w:pPr>
+        <w:ind w:firstLine="0"/>
+      </w:pPr>
+    </w:p>
+    <w:p>
+      <w:pPr>
+        <w:ind w:firstLine="0"/>
+      </w:pPr>
+    </w:p>
+    <w:p>
+      <w:pPr>
+        <w:ind w:firstLine="0"/>
+      </w:pPr>
+    </w:p>
+    <w:p>
+      <w:pPr>
+        <w:ind w:firstLine="0"/>
+      </w:pPr>
+    </w:p>
+    <w:p>
+      <w:pPr>
+        <w:ind w:firstLine="0"/>
+      </w:pPr>
+    </w:p>
+    <w:p>
+      <w:pPr>
+        <w:ind w:firstLine="0"/>
+      </w:pPr>
+    </w:p>
+    <w:p>
+      <w:pPr>
+        <w:ind w:firstLine="0"/>
+      </w:pPr>
+    </w:p>
+    <w:p>
+      <w:pPr>
+        <w:ind w:firstLine="0"/>
+      </w:pPr>
+    </w:p>
+    <w:p>
+      <w:pPr>
+        <w:ind w:firstLine="0"/>
+      </w:pPr>
+    </w:p>
+    <w:p>
+      <w:pPr>
+        <w:ind w:firstLine="0"/>
+      </w:pPr>
+    </w:p>
+    <w:p>
+      <w:pPr>
+        <w:ind w:firstLine="0"/>
+      </w:pPr>
+    </w:p>
+    <w:p>
+      <w:pPr>
+        <w:ind w:firstLine="0"/>
+      </w:pPr>
+    </w:p>
+    <w:p>
+      <w:pPr>
+        <w:ind w:firstLine="0"/>
+      </w:pPr>
+    </w:p>
+    <w:p>
+      <w:pPr>
+        <w:ind w:firstLine="0"/>
+      </w:pPr>
+    </w:p>
+    <w:p>
+      <w:pPr>
+        <w:ind w:firstLine="0"/>
+      </w:pPr>
+    </w:p>
+    <w:p>
+      <w:pPr>
+        <w:ind w:firstLine="0"/>
+      </w:pPr>
+    </w:p>
+    <w:p>
+      <w:pPr>
+        <w:ind w:firstLine="0"/>
+      </w:pPr>
+    </w:p>
+    <w:p>
+      <w:pPr>
+        <w:ind w:firstLine="0"/>
+      </w:pPr>
+    </w:p>
+    <w:p>
+      <w:pPr>
+        <w:ind w:firstLine="0"/>
+      </w:pPr>
+    </w:p>
+    <w:p>
+      <w:pPr>
+        <w:ind w:firstLine="0"/>
+      </w:pPr>
+    </w:p>
+    <w:p>
+      <w:pPr>
+        <w:ind w:firstLine="0"/>
+      </w:pPr>
+    </w:p>
+    <w:p>
+      <w:pPr>
+        <w:ind w:firstLine="0"/>
+      </w:pPr>
+    </w:p>
+    <w:p>
+      <w:pPr>
+        <w:ind w:firstLine="0"/>
+      </w:pPr>
+    </w:p>
+    <w:p>
+      <w:pPr>
+        <w:pStyle w:val="Titre1"/>
+        <w:numPr>
+          <w:ilvl w:val="0"/>
+          <w:numId w:val="2"/>
+        </w:numPr>
+        <w:rPr>
+          <w:rFonts w:ascii="Constantia" w:hAnsi="Constantia"/>
+          <w:sz w:val="32"/>
+          <w:szCs w:val="32"/>
+          <w14:textOutline w14:w="5270" w14:cap="flat" w14:cmpd="sng" w14:algn="ctr">
+            <w14:solidFill>
+              <w14:schemeClr w14:val="accent1">
+                <w14:shade w14:val="88000"/>
+                <w14:satMod w14:val="110000"/>
+              </w14:schemeClr>
+            </w14:solidFill>
+            <w14:prstDash w14:val="solid"/>
+            <w14:round/>
+          </w14:textOutline>
+          <w14:textFill>
+            <w14:gradFill>
+              <w14:gsLst>
+                <w14:gs w14:pos="0">
+                  <w14:schemeClr w14:val="accent1">
+                    <w14:tint w14:val="40000"/>
+                    <w14:satMod w14:val="250000"/>
+                  </w14:schemeClr>
+                </w14:gs>
+                <w14:gs w14:pos="9000">
+                  <w14:schemeClr w14:val="accent1">
+                    <w14:tint w14:val="52000"/>
+                    <w14:satMod w14:val="300000"/>
+                  </w14:schemeClr>
+                </w14:gs>
+                <w14:gs w14:pos="50000">
+                  <w14:schemeClr w14:val="accent1">
+                    <w14:shade w14:val="20000"/>
+                    <w14:satMod w14:val="300000"/>
+                  </w14:schemeClr>
+                </w14:gs>
+                <w14:gs w14:pos="79000">
+                  <w14:schemeClr w14:val="accent1">
+                    <w14:tint w14:val="52000"/>
+                    <w14:satMod w14:val="300000"/>
+                  </w14:schemeClr>
+                </w14:gs>
+                <w14:gs w14:pos="100000">
+                  <w14:schemeClr w14:val="accent1">
+                    <w14:tint w14:val="40000"/>
+                    <w14:satMod w14:val="250000"/>
+                  </w14:schemeClr>
+                </w14:gs>
+              </w14:gsLst>
+              <w14:lin w14:ang="5400000" w14:scaled="0"/>
+            </w14:gradFill>
+          </w14:textFill>
+        </w:rPr>
+      </w:pPr>
+      <w:r>
+        <w:rPr>
+          <w:rFonts w:ascii="Constantia" w:hAnsi="Constantia"/>
+          <w:noProof/>
+          <w:sz w:val="32"/>
+          <w:szCs w:val="32"/>
+          <w:lang w:eastAsia="fr-FR"/>
+          <w14:textOutline w14:w="5270" w14:cap="flat" w14:cmpd="sng" w14:algn="ctr">
+            <w14:solidFill>
+              <w14:schemeClr w14:val="accent1">
+                <w14:shade w14:val="88000"/>
+                <w14:satMod w14:val="110000"/>
+              </w14:schemeClr>
+            </w14:solidFill>
+            <w14:prstDash w14:val="solid"/>
+            <w14:round/>
+          </w14:textOutline>
+          <w14:textFill>
+            <w14:gradFill>
+              <w14:gsLst>
+                <w14:gs w14:pos="0">
+                  <w14:schemeClr w14:val="accent1">
+                    <w14:tint w14:val="40000"/>
+                    <w14:satMod w14:val="250000"/>
+                  </w14:schemeClr>
+                </w14:gs>
+                <w14:gs w14:pos="9000">
+                  <w14:schemeClr w14:val="accent1">
+                    <w14:tint w14:val="52000"/>
+                    <w14:satMod w14:val="300000"/>
+                  </w14:schemeClr>
+                </w14:gs>
+                <w14:gs w14:pos="50000">
+                  <w14:schemeClr w14:val="accent1">
+                    <w14:shade w14:val="20000"/>
+                    <w14:satMod w14:val="300000"/>
+                  </w14:schemeClr>
+                </w14:gs>
+                <w14:gs w14:pos="79000">
+                  <w14:schemeClr w14:val="accent1">
+                    <w14:tint w14:val="52000"/>
+                    <w14:satMod w14:val="300000"/>
+                  </w14:schemeClr>
+                </w14:gs>
+                <w14:gs w14:pos="100000">
+                  <w14:schemeClr w14:val="accent1">
+                    <w14:tint w14:val="40000"/>
+                    <w14:satMod w14:val="250000"/>
+                  </w14:schemeClr>
+                </w14:gs>
+              </w14:gsLst>
+              <w14:lin w14:ang="5400000" w14:scaled="0"/>
+            </w14:gradFill>
+          </w14:textFill>
+        </w:rPr>
+        <w:lastRenderedPageBreak/>
         <w:t>USER DOCUMENTATION</w:t>
       </w:r>
     </w:p>
@@ -820,11 +1570,10 @@
     </w:p>
     <w:p>
       <w:pPr>
-        <w:ind w:left="1080" w:firstLine="0"/>
+        <w:pStyle w:val="Titre5"/>
         <w:rPr>
           <w:rFonts w:ascii="Constantia" w:hAnsi="Constantia"/>
           <w:b/>
-          <w:color w:val="4F81BD" w:themeColor="accent1"/>
           <w:sz w:val="28"/>
           <w:szCs w:val="28"/>
           <w:u w:val="single"/>
@@ -859,7 +1608,6 @@
         <w:rPr>
           <w:rFonts w:ascii="Constantia" w:hAnsi="Constantia"/>
           <w:b/>
-          <w:color w:val="31849B" w:themeColor="accent5" w:themeShade="BF"/>
           <w:sz w:val="28"/>
           <w:szCs w:val="28"/>
           <w:u w:val="single"/>
@@ -870,7 +1618,6 @@
         <w:rPr>
           <w:rFonts w:ascii="Constantia" w:hAnsi="Constantia"/>
           <w:b/>
-          <w:color w:val="31849B" w:themeColor="accent5" w:themeShade="BF"/>
           <w:sz w:val="28"/>
           <w:szCs w:val="28"/>
           <w:u w:val="single"/>
@@ -1093,20 +1840,114 @@
           <w:lang w:val="en-US"/>
         </w:rPr>
       </w:pPr>
+    </w:p>
+    <w:p>
+      <w:pPr>
+        <w:ind w:firstLine="0"/>
+        <w:rPr>
+          <w:lang w:val="en-US"/>
+        </w:rPr>
+      </w:pPr>
+    </w:p>
+    <w:p>
+      <w:pPr>
+        <w:ind w:firstLine="0"/>
+        <w:rPr>
+          <w:lang w:val="en-US"/>
+        </w:rPr>
+      </w:pPr>
       <w:r>
         <w:rPr>
           <w:noProof/>
+          <w:lang w:eastAsia="fr-FR"/>
+        </w:rPr>
+        <w:drawing>
+          <wp:anchor distT="0" distB="0" distL="114300" distR="114300" simplePos="0" relativeHeight="251661312" behindDoc="0" locked="0" layoutInCell="1" allowOverlap="1" wp14:anchorId="64088351" wp14:editId="35A2B05D">
+            <wp:simplePos x="0" y="0"/>
+            <wp:positionH relativeFrom="column">
+              <wp:posOffset>281940</wp:posOffset>
+            </wp:positionH>
+            <wp:positionV relativeFrom="paragraph">
+              <wp:posOffset>62865</wp:posOffset>
+            </wp:positionV>
+            <wp:extent cx="5202555" cy="4467225"/>
+            <wp:effectExtent l="0" t="0" r="0" b="9525"/>
+            <wp:wrapSquare wrapText="bothSides"/>
+            <wp:docPr id="5" name="Image 5"/>
+            <wp:cNvGraphicFramePr>
+              <a:graphicFrameLocks xmlns:a="http://schemas.openxmlformats.org/drawingml/2006/main" noChangeAspect="1"/>
+            </wp:cNvGraphicFramePr>
+            <a:graphic xmlns:a="http://schemas.openxmlformats.org/drawingml/2006/main">
+              <a:graphicData uri="http://schemas.openxmlformats.org/drawingml/2006/picture">
+                <pic:pic xmlns:pic="http://schemas.openxmlformats.org/drawingml/2006/picture">
+                  <pic:nvPicPr>
+                    <pic:cNvPr id="0" name="PLAN 3D 14 -Rendu_RDC.jpg"/>
+                    <pic:cNvPicPr/>
+                  </pic:nvPicPr>
+                  <pic:blipFill>
+                    <a:blip r:embed="rId12" cstate="print">
+                      <a:extLst>
+                        <a:ext uri="{28A0092B-C50C-407E-A947-70E740481C1C}">
+                          <a14:useLocalDpi xmlns:a14="http://schemas.microsoft.com/office/drawing/2010/main" val="0"/>
+                        </a:ext>
+                      </a:extLst>
+                    </a:blip>
+                    <a:stretch>
+                      <a:fillRect/>
+                    </a:stretch>
+                  </pic:blipFill>
+                  <pic:spPr>
+                    <a:xfrm>
+                      <a:off x="0" y="0"/>
+                      <a:ext cx="5202555" cy="4467225"/>
+                    </a:xfrm>
+                    <a:prstGeom prst="rect">
+                      <a:avLst/>
+                    </a:prstGeom>
+                  </pic:spPr>
+                </pic:pic>
+              </a:graphicData>
+            </a:graphic>
+            <wp14:sizeRelH relativeFrom="page">
+              <wp14:pctWidth>0</wp14:pctWidth>
+            </wp14:sizeRelH>
+            <wp14:sizeRelV relativeFrom="page">
+              <wp14:pctHeight>0</wp14:pctHeight>
+            </wp14:sizeRelV>
+          </wp:anchor>
+        </w:drawing>
+      </w:r>
+    </w:p>
+    <w:p>
+      <w:pPr>
+        <w:ind w:firstLine="0"/>
+        <w:rPr>
+          <w:lang w:val="en-US"/>
+        </w:rPr>
+      </w:pPr>
+    </w:p>
+    <w:p>
+      <w:pPr>
+        <w:ind w:firstLine="0"/>
+        <w:rPr>
+          <w:lang w:val="en-US"/>
+        </w:rPr>
+      </w:pPr>
+      <w:r>
+        <w:rPr>
+          <w:noProof/>
+          <w:lang w:eastAsia="fr-FR"/>
         </w:rPr>
         <mc:AlternateContent>
           <mc:Choice Requires="wps">
             <w:drawing>
-              <wp:anchor distT="0" distB="0" distL="114300" distR="114300" simplePos="0" relativeHeight="251663360" behindDoc="0" locked="0" layoutInCell="1" allowOverlap="1" wp14:anchorId="1CD1C201" wp14:editId="360C58C9">
+              <wp:anchor distT="0" distB="0" distL="114300" distR="114300" simplePos="0" relativeHeight="251663360" behindDoc="0" locked="0" layoutInCell="1" allowOverlap="1" wp14:anchorId="4DB61018" wp14:editId="5C9449E6">
                 <wp:simplePos x="0" y="0"/>
                 <wp:positionH relativeFrom="column">
-                  <wp:posOffset>281305</wp:posOffset>
+                  <wp:posOffset>323850</wp:posOffset>
                 </wp:positionH>
                 <wp:positionV relativeFrom="paragraph">
-                  <wp:posOffset>4601845</wp:posOffset>
+                  <wp:posOffset>154940</wp:posOffset>
                 </wp:positionV>
                 <wp:extent cx="5202555" cy="635"/>
                 <wp:effectExtent l="0" t="0" r="0" b="0"/>
@@ -1238,7 +2079,7 @@
                 <v:stroke joinstyle="miter"/>
                 <v:path gradientshapeok="t" o:connecttype="rect"/>
               </v:shapetype>
-              <v:shape id="Zone de texte 1" o:spid="_x0000_s1026" type="#_x0000_t202" style="position:absolute;margin-left:22.15pt;margin-top:362.35pt;width:409.65pt;height:.05pt;z-index:251663360;visibility:visible;mso-wrap-style:square;mso-wrap-distance-left:9pt;mso-wrap-distance-top:0;mso-wrap-distance-right:9pt;mso-wrap-distance-bottom:0;mso-position-horizontal:absolute;mso-position-horizontal-relative:text;mso-position-vertical:absolute;mso-position-vertical-relative:text;v-text-anchor:top" o:gfxdata="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" stroked="f">
+              <v:shape id="Zone de texte 1" o:spid="_x0000_s1026" type="#_x0000_t202" style="position:absolute;margin-left:25.5pt;margin-top:12.2pt;width:409.65pt;height:.05pt;z-index:251663360;visibility:visible;mso-wrap-style:square;mso-wrap-distance-left:9pt;mso-wrap-distance-top:0;mso-wrap-distance-right:9pt;mso-wrap-distance-bottom:0;mso-position-horizontal:absolute;mso-position-horizontal-relative:text;mso-position-vertical:absolute;mso-position-vertical-relative:text;v-text-anchor:top" o:gfxdata="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" stroked="f">
                 <v:textbox style="mso-fit-shape-to-text:t" inset="0,0,0,0">
                   <w:txbxContent>
                     <w:p>
@@ -1332,131 +2173,22 @@
           </mc:Fallback>
         </mc:AlternateContent>
       </w:r>
-      <w:r>
-        <w:rPr>
-          <w:noProof/>
-          <w:lang w:eastAsia="fr-FR"/>
-        </w:rPr>
-        <w:drawing>
-          <wp:anchor distT="0" distB="0" distL="114300" distR="114300" simplePos="0" relativeHeight="251661312" behindDoc="0" locked="0" layoutInCell="1" allowOverlap="1" wp14:anchorId="7C54E60B" wp14:editId="600A4043">
-            <wp:simplePos x="0" y="0"/>
-            <wp:positionH relativeFrom="column">
-              <wp:posOffset>281305</wp:posOffset>
-            </wp:positionH>
-            <wp:positionV relativeFrom="paragraph">
-              <wp:posOffset>77470</wp:posOffset>
-            </wp:positionV>
-            <wp:extent cx="5202555" cy="4467225"/>
-            <wp:effectExtent l="0" t="0" r="0" b="9525"/>
-            <wp:wrapSquare wrapText="bothSides"/>
-            <wp:docPr id="5" name="Image 5"/>
-            <wp:cNvGraphicFramePr>
-              <a:graphicFrameLocks xmlns:a="http://schemas.openxmlformats.org/drawingml/2006/main" noChangeAspect="1"/>
-            </wp:cNvGraphicFramePr>
-            <a:graphic xmlns:a="http://schemas.openxmlformats.org/drawingml/2006/main">
-              <a:graphicData uri="http://schemas.openxmlformats.org/drawingml/2006/picture">
-                <pic:pic xmlns:pic="http://schemas.openxmlformats.org/drawingml/2006/picture">
-                  <pic:nvPicPr>
-                    <pic:cNvPr id="0" name="PLAN 3D 14 -Rendu_RDC.jpg"/>
-                    <pic:cNvPicPr/>
-                  </pic:nvPicPr>
-                  <pic:blipFill>
-                    <a:blip r:embed="rId12" cstate="print">
-                      <a:extLst>
-                        <a:ext uri="{28A0092B-C50C-407E-A947-70E740481C1C}">
-                          <a14:useLocalDpi xmlns:a14="http://schemas.microsoft.com/office/drawing/2010/main" val="0"/>
-                        </a:ext>
-                      </a:extLst>
-                    </a:blip>
-                    <a:stretch>
-                      <a:fillRect/>
-                    </a:stretch>
-                  </pic:blipFill>
-                  <pic:spPr>
-                    <a:xfrm>
-                      <a:off x="0" y="0"/>
-                      <a:ext cx="5202555" cy="4467225"/>
-                    </a:xfrm>
-                    <a:prstGeom prst="rect">
-                      <a:avLst/>
-                    </a:prstGeom>
-                  </pic:spPr>
-                </pic:pic>
-              </a:graphicData>
-            </a:graphic>
-            <wp14:sizeRelH relativeFrom="page">
-              <wp14:pctWidth>0</wp14:pctWidth>
-            </wp14:sizeRelH>
-            <wp14:sizeRelV relativeFrom="page">
-              <wp14:pctHeight>0</wp14:pctHeight>
-            </wp14:sizeRelV>
-          </wp:anchor>
-        </w:drawing>
-      </w:r>
-    </w:p>
-    <w:p>
-      <w:pPr>
-        <w:ind w:firstLine="0"/>
-        <w:rPr>
-          <w:lang w:val="en-GB"/>
-        </w:rPr>
-      </w:pPr>
-    </w:p>
-    <w:p>
-      <w:pPr>
-        <w:ind w:firstLine="0"/>
-        <w:rPr>
-          <w:lang w:val="en-US"/>
-        </w:rPr>
-      </w:pPr>
-    </w:p>
-    <w:p>
-      <w:pPr>
-        <w:ind w:firstLine="0"/>
-        <w:rPr>
-          <w:lang w:val="en-US"/>
-        </w:rPr>
-      </w:pPr>
-    </w:p>
-    <w:p>
-      <w:pPr>
-        <w:ind w:firstLine="0"/>
-        <w:rPr>
-          <w:lang w:val="en-US"/>
-        </w:rPr>
-      </w:pPr>
-    </w:p>
-    <w:p>
-      <w:pPr>
-        <w:ind w:firstLine="0"/>
-        <w:rPr>
-          <w:lang w:val="en-US"/>
-        </w:rPr>
-      </w:pPr>
-    </w:p>
-    <w:p>
-      <w:pPr>
-        <w:ind w:firstLine="0"/>
-        <w:rPr>
-          <w:lang w:val="en-US"/>
-        </w:rPr>
-      </w:pPr>
-    </w:p>
-    <w:p>
-      <w:pPr>
-        <w:ind w:firstLine="0"/>
-        <w:rPr>
-          <w:lang w:val="en-US"/>
-        </w:rPr>
-      </w:pPr>
-    </w:p>
-    <w:p>
-      <w:pPr>
-        <w:ind w:left="1080" w:firstLine="0"/>
-        <w:rPr>
-          <w:rFonts w:ascii="Constantia" w:hAnsi="Constantia"/>
+    </w:p>
+    <w:p>
+      <w:pPr>
+        <w:ind w:firstLine="0"/>
+        <w:rPr>
+          <w:lang w:val="en-US"/>
+        </w:rPr>
+      </w:pPr>
+      <w:bookmarkStart w:id="0" w:name="_GoBack"/>
+      <w:bookmarkEnd w:id="0"/>
+    </w:p>
+    <w:p>
+      <w:pPr>
+        <w:pStyle w:val="Titre5"/>
+        <w:rPr>
           <w:b/>
-          <w:color w:val="31849B" w:themeColor="accent5" w:themeShade="BF"/>
           <w:sz w:val="28"/>
           <w:szCs w:val="28"/>
           <w:u w:val="single"/>
@@ -1465,32 +2197,17 @@
       </w:pPr>
       <w:r>
         <w:rPr>
-          <w:rFonts w:ascii="Constantia" w:hAnsi="Constantia"/>
           <w:b/>
-          <w:color w:val="31849B" w:themeColor="accent5" w:themeShade="BF"/>
           <w:sz w:val="28"/>
           <w:szCs w:val="28"/>
           <w:u w:val="single"/>
         </w:rPr>
         <w:lastRenderedPageBreak/>
-        <w:t>2</w:t>
-      </w:r>
-      <w:r>
-        <w:rPr>
-          <w:rFonts w:ascii="Constantia" w:hAnsi="Constantia"/>
+        <w:t xml:space="preserve">2/ </w:t>
+      </w:r>
+      <w:r>
+        <w:rPr>
           <w:b/>
-          <w:color w:val="31849B" w:themeColor="accent5" w:themeShade="BF"/>
-          <w:sz w:val="28"/>
-          <w:szCs w:val="28"/>
-          <w:u w:val="single"/>
-        </w:rPr>
-        <w:t xml:space="preserve">/ </w:t>
-      </w:r>
-      <w:r>
-        <w:rPr>
-          <w:rFonts w:ascii="Constantia" w:hAnsi="Constantia"/>
-          <w:b/>
-          <w:color w:val="31849B" w:themeColor="accent5" w:themeShade="BF"/>
           <w:sz w:val="28"/>
           <w:szCs w:val="28"/>
           <w:u w:val="single"/>
@@ -2340,7 +3057,6 @@
           <w:rFonts w:ascii="Constantia" w:hAnsi="Constantia"/>
           <w:lang w:val="en-US"/>
         </w:rPr>
-        <w:lastRenderedPageBreak/>
         <w:t xml:space="preserve">A </w:t>
       </w:r>
       <w:r>
@@ -2422,28 +3138,7 @@
           <w:rFonts w:ascii="Constantia" w:hAnsi="Constantia"/>
           <w:lang w:val="en-US"/>
         </w:rPr>
-        <w:t xml:space="preserve"> </w:t>
-      </w:r>
-      <w:r>
-        <w:rPr>
-          <w:rFonts w:ascii="Constantia" w:hAnsi="Constantia"/>
-          <w:lang w:val="en-US"/>
-        </w:rPr>
-        <w:t xml:space="preserve">This room has an access to the </w:t>
-      </w:r>
-      <w:r>
-        <w:rPr>
-          <w:rFonts w:ascii="Constantia" w:hAnsi="Constantia"/>
-          <w:lang w:val="en-US"/>
-        </w:rPr>
-        <w:t>living</w:t>
-      </w:r>
-      <w:r>
-        <w:rPr>
-          <w:rFonts w:ascii="Constantia" w:hAnsi="Constantia"/>
-          <w:lang w:val="en-US"/>
-        </w:rPr>
-        <w:t xml:space="preserve"> room and to the kitchen.</w:t>
+        <w:t xml:space="preserve"> This room has an access to the living room and to the kitchen.</w:t>
       </w:r>
     </w:p>
     <w:p>
@@ -2486,28 +3181,7 @@
           <w:rFonts w:ascii="Constantia" w:hAnsi="Constantia"/>
           <w:lang w:val="en-US"/>
         </w:rPr>
-        <w:t xml:space="preserve"> </w:t>
-      </w:r>
-      <w:r>
-        <w:rPr>
-          <w:rFonts w:ascii="Constantia" w:hAnsi="Constantia"/>
-          <w:lang w:val="en-US"/>
-        </w:rPr>
-        <w:t xml:space="preserve">This room has an access to the dining room and to the </w:t>
-      </w:r>
-      <w:r>
-        <w:rPr>
-          <w:rFonts w:ascii="Constantia" w:hAnsi="Constantia"/>
-          <w:lang w:val="en-US"/>
-        </w:rPr>
-        <w:t>living room</w:t>
-      </w:r>
-      <w:r>
-        <w:rPr>
-          <w:rFonts w:ascii="Constantia" w:hAnsi="Constantia"/>
-          <w:lang w:val="en-US"/>
-        </w:rPr>
-        <w:t>.</w:t>
+        <w:t xml:space="preserve"> This room has an access to the dining room and to the living room.</w:t>
       </w:r>
     </w:p>
     <w:p>
@@ -2550,35 +3224,7 @@
           <w:rFonts w:ascii="Constantia" w:hAnsi="Constantia"/>
           <w:lang w:val="en-US"/>
         </w:rPr>
-        <w:t xml:space="preserve"> </w:t>
-      </w:r>
-      <w:r>
-        <w:rPr>
-          <w:rFonts w:ascii="Constantia" w:hAnsi="Constantia"/>
-          <w:lang w:val="en-US"/>
-        </w:rPr>
-        <w:t xml:space="preserve">This room has an access to the </w:t>
-      </w:r>
-      <w:r>
-        <w:rPr>
-          <w:rFonts w:ascii="Constantia" w:hAnsi="Constantia"/>
-          <w:lang w:val="en-US"/>
-        </w:rPr>
-        <w:t>bath</w:t>
-      </w:r>
-      <w:r>
-        <w:rPr>
-          <w:rFonts w:ascii="Constantia" w:hAnsi="Constantia"/>
-          <w:lang w:val="en-US"/>
-        </w:rPr>
-        <w:t xml:space="preserve">room and to the </w:t>
-      </w:r>
-      <w:r>
-        <w:rPr>
-          <w:rFonts w:ascii="Constantia" w:hAnsi="Constantia"/>
-          <w:lang w:val="en-US"/>
-        </w:rPr>
-        <w:t>…</w:t>
+        <w:t xml:space="preserve"> This room has an access to the bathroom and to the …</w:t>
       </w:r>
     </w:p>
     <w:p>
@@ -2621,35 +3267,7 @@
           <w:rFonts w:ascii="Constantia" w:hAnsi="Constantia"/>
           <w:lang w:val="en-US"/>
         </w:rPr>
-        <w:t xml:space="preserve">, a sink… </w:t>
-      </w:r>
-      <w:r>
-        <w:rPr>
-          <w:rFonts w:ascii="Constantia" w:hAnsi="Constantia"/>
-          <w:lang w:val="en-US"/>
-        </w:rPr>
-        <w:t xml:space="preserve">This room has an access to the </w:t>
-      </w:r>
-      <w:r>
-        <w:rPr>
-          <w:rFonts w:ascii="Constantia" w:hAnsi="Constantia"/>
-          <w:lang w:val="en-US"/>
-        </w:rPr>
-        <w:t>bedr</w:t>
-      </w:r>
-      <w:r>
-        <w:rPr>
-          <w:rFonts w:ascii="Constantia" w:hAnsi="Constantia"/>
-          <w:lang w:val="en-US"/>
-        </w:rPr>
-        <w:t xml:space="preserve">oom and to the </w:t>
-      </w:r>
-      <w:r>
-        <w:rPr>
-          <w:rFonts w:ascii="Constantia" w:hAnsi="Constantia"/>
-          <w:lang w:val="en-US"/>
-        </w:rPr>
-        <w:t>…</w:t>
+        <w:t>, a sink… This room has an access to the bedroom and to the …</w:t>
       </w:r>
     </w:p>
     <w:p>
@@ -2721,21 +3339,7 @@
           <w:rFonts w:ascii="Constantia" w:hAnsi="Constantia"/>
           <w:lang w:val="en-US"/>
         </w:rPr>
-        <w:t xml:space="preserve"> composed with a desk, a computer, some books… </w:t>
-      </w:r>
-      <w:r>
-        <w:rPr>
-          <w:rFonts w:ascii="Constantia" w:hAnsi="Constantia"/>
-          <w:lang w:val="en-US"/>
-        </w:rPr>
-        <w:t xml:space="preserve">This room has an access to the </w:t>
-      </w:r>
-      <w:r>
-        <w:rPr>
-          <w:rFonts w:ascii="Constantia" w:hAnsi="Constantia"/>
-          <w:lang w:val="en-US"/>
-        </w:rPr>
-        <w:t>…</w:t>
+        <w:t xml:space="preserve"> composed with a desk, a computer, some books… This room has an access to the …</w:t>
       </w:r>
     </w:p>
     <w:p>
@@ -2994,6 +3598,35 @@
     </w:p>
     <w:p>
       <w:pPr>
+        <w:pStyle w:val="Titre5"/>
+        <w:rPr>
+          <w:b/>
+          <w:sz w:val="28"/>
+          <w:szCs w:val="28"/>
+          <w:u w:val="single"/>
+        </w:rPr>
+      </w:pPr>
+      <w:r>
+        <w:rPr>
+          <w:b/>
+          <w:sz w:val="28"/>
+          <w:szCs w:val="28"/>
+          <w:u w:val="single"/>
+        </w:rPr>
+        <w:t xml:space="preserve">1/ Mise en </w:t>
+      </w:r>
+      <w:r>
+        <w:rPr>
+          <w:b/>
+          <w:sz w:val="28"/>
+          <w:szCs w:val="28"/>
+          <w:u w:val="single"/>
+        </w:rPr>
+        <w:t>œuvre</w:t>
+      </w:r>
+    </w:p>
+    <w:p>
+      <w:pPr>
         <w:ind w:left="1080" w:firstLine="0"/>
         <w:rPr>
           <w:rFonts w:ascii="Constantia" w:hAnsi="Constantia"/>
@@ -3004,49 +3637,20 @@
           <w:u w:val="single"/>
         </w:rPr>
       </w:pPr>
-      <w:r>
-        <w:rPr>
-          <w:rFonts w:ascii="Constantia" w:hAnsi="Constantia"/>
-          <w:b/>
-          <w:color w:val="31849B" w:themeColor="accent5" w:themeShade="BF"/>
-          <w:sz w:val="28"/>
-          <w:szCs w:val="28"/>
-          <w:u w:val="single"/>
-        </w:rPr>
-        <w:t>1</w:t>
-      </w:r>
-      <w:r>
-        <w:rPr>
-          <w:rFonts w:ascii="Constantia" w:hAnsi="Constantia"/>
-          <w:b/>
-          <w:color w:val="31849B" w:themeColor="accent5" w:themeShade="BF"/>
-          <w:sz w:val="28"/>
-          <w:szCs w:val="28"/>
-          <w:u w:val="single"/>
-        </w:rPr>
-        <w:t xml:space="preserve">/ </w:t>
-      </w:r>
-      <w:r>
-        <w:rPr>
-          <w:rFonts w:ascii="Constantia" w:hAnsi="Constantia"/>
-          <w:b/>
-          <w:color w:val="31849B" w:themeColor="accent5" w:themeShade="BF"/>
-          <w:sz w:val="28"/>
-          <w:szCs w:val="28"/>
-          <w:u w:val="single"/>
-        </w:rPr>
-        <w:t xml:space="preserve">Mise en </w:t>
-      </w:r>
-      <w:r>
-        <w:rPr>
-          <w:rFonts w:ascii="Constantia" w:hAnsi="Constantia"/>
-          <w:b/>
-          <w:color w:val="31849B" w:themeColor="accent5" w:themeShade="BF"/>
-          <w:sz w:val="28"/>
-          <w:szCs w:val="28"/>
-          <w:u w:val="single"/>
-        </w:rPr>
-        <w:t>œuvre</w:t>
+    </w:p>
+    <w:p>
+      <w:pPr>
+        <w:ind w:left="360" w:firstLine="0"/>
+        <w:jc w:val="both"/>
+        <w:rPr>
+          <w:rFonts w:ascii="Constantia" w:hAnsi="Constantia"/>
+        </w:rPr>
+      </w:pPr>
+      <w:r>
+        <w:rPr>
+          <w:rFonts w:ascii="Constantia" w:hAnsi="Constantia"/>
+        </w:rPr>
+        <w:t>Notre projet a été entièrement codé en langage C# à l’aide de différents outils.</w:t>
       </w:r>
     </w:p>
     <w:p>
@@ -3080,7 +3684,7 @@
           <w:b/>
           <w:color w:val="31849B" w:themeColor="accent5" w:themeShade="BF"/>
         </w:rPr>
-        <w:t>Outils utilisés</w:t>
+        <w:t>Éléments graphiques</w:t>
       </w:r>
       <w:r>
         <w:rPr>
@@ -3103,22 +3707,6 @@
     </w:p>
     <w:p>
       <w:pPr>
-        <w:ind w:left="360" w:firstLine="0"/>
-        <w:jc w:val="both"/>
-        <w:rPr>
-          <w:rFonts w:ascii="Constantia" w:hAnsi="Constantia"/>
-        </w:rPr>
-      </w:pPr>
-      <w:r>
-        <w:rPr>
-          <w:rFonts w:ascii="Constantia" w:hAnsi="Constantia"/>
-        </w:rPr>
-        <w:t>Notre projet a été entièrement codé en langage C# à l’aide de différents outils.</w:t>
-      </w:r>
-    </w:p>
-    <w:p>
-      <w:pPr>
-        <w:ind w:left="360" w:firstLine="0"/>
         <w:jc w:val="both"/>
         <w:rPr>
           <w:rFonts w:ascii="Constantia" w:hAnsi="Constantia"/>
@@ -3250,13 +3838,40 @@
       <w:pPr>
         <w:jc w:val="both"/>
         <w:rPr>
-          <w:rFonts w:ascii="Constantia" w:hAnsi="Constantia"/>
-        </w:rPr>
-      </w:pPr>
+          <w:rFonts w:ascii="Constantia" w:hAnsi="Constantia" w:cs="Arial"/>
+          <w:shd w:val="clear" w:color="auto" w:fill="FFFFFF"/>
+        </w:rPr>
+      </w:pPr>
+      <w:r>
+        <w:rPr>
+          <w:rFonts w:ascii="Constantia" w:hAnsi="Constantia"/>
+        </w:rPr>
+        <w:t>Ainsi,  nous avons pu créer aisément les bases de la pièce</w:t>
+      </w:r>
+      <w:r>
+        <w:rPr>
+          <w:rFonts w:ascii="Constantia" w:hAnsi="Constantia"/>
+        </w:rPr>
+        <w:t xml:space="preserve"> avec les fonctionnalités du logiciel. Ensuite, pour ce qui concernait les meubles, nous avons importé des éléments libres de droits au format .</w:t>
+      </w:r>
       <w:proofErr w:type="spellStart"/>
       <w:r>
         <w:rPr>
           <w:rFonts w:ascii="Constantia" w:hAnsi="Constantia"/>
+        </w:rPr>
+        <w:t>fbx</w:t>
+      </w:r>
+      <w:proofErr w:type="spellEnd"/>
+      <w:r>
+        <w:rPr>
+          <w:rFonts w:ascii="Constantia" w:hAnsi="Constantia"/>
+        </w:rPr>
+        <w:t xml:space="preserve">, compatibles avec </w:t>
+      </w:r>
+      <w:proofErr w:type="spellStart"/>
+      <w:r>
+        <w:rPr>
+          <w:rFonts w:ascii="Constantia" w:hAnsi="Constantia"/>
           <w:i/>
         </w:rPr>
         <w:t>Unity</w:t>
@@ -3266,783 +3881,1469 @@
         <w:rPr>
           <w:rFonts w:ascii="Constantia" w:hAnsi="Constantia"/>
         </w:rPr>
-        <w:t xml:space="preserve"> nous</w:t>
-      </w:r>
-      <w:bookmarkStart w:id="0" w:name="_GoBack"/>
-      <w:bookmarkEnd w:id="0"/>
-    </w:p>
-    <w:p>
-      <w:pPr>
-        <w:ind w:firstLine="0"/>
-        <w:rPr>
-          <w:rFonts w:ascii="Constantia" w:hAnsi="Constantia"/>
-        </w:rPr>
-      </w:pPr>
-    </w:p>
-    <w:p>
-      <w:pPr>
-        <w:ind w:firstLine="0"/>
-        <w:rPr>
-          <w:lang w:val="en-US"/>
-        </w:rPr>
-      </w:pPr>
-    </w:p>
-    <w:p>
-      <w:pPr>
-        <w:ind w:firstLine="0"/>
-        <w:rPr>
-          <w:lang w:val="en-US"/>
-        </w:rPr>
-      </w:pPr>
-    </w:p>
-    <w:p>
-      <w:pPr>
-        <w:ind w:firstLine="0"/>
-        <w:rPr>
-          <w:lang w:val="en-US"/>
-        </w:rPr>
-      </w:pPr>
-    </w:p>
-    <w:p>
-      <w:pPr>
-        <w:ind w:firstLine="0"/>
-        <w:rPr>
-          <w:lang w:val="en-US"/>
-        </w:rPr>
-      </w:pPr>
-    </w:p>
-    <w:p>
-      <w:pPr>
-        <w:ind w:firstLine="0"/>
-        <w:rPr>
-          <w:lang w:val="en-US"/>
-        </w:rPr>
-      </w:pPr>
-    </w:p>
-    <w:p>
-      <w:pPr>
-        <w:ind w:firstLine="0"/>
-        <w:rPr>
-          <w:lang w:val="en-US"/>
-        </w:rPr>
-      </w:pPr>
-    </w:p>
-    <w:p>
-      <w:pPr>
-        <w:ind w:firstLine="0"/>
-        <w:rPr>
-          <w:lang w:val="en-US"/>
-        </w:rPr>
-      </w:pPr>
-    </w:p>
-    <w:p>
-      <w:pPr>
-        <w:ind w:firstLine="0"/>
-        <w:rPr>
-          <w:lang w:val="en-US"/>
-        </w:rPr>
-      </w:pPr>
-    </w:p>
-    <w:p>
-      <w:pPr>
-        <w:ind w:firstLine="0"/>
-        <w:rPr>
-          <w:lang w:val="en-US"/>
-        </w:rPr>
-      </w:pPr>
-    </w:p>
-    <w:p>
-      <w:pPr>
-        <w:ind w:firstLine="0"/>
-        <w:rPr>
-          <w:lang w:val="en-US"/>
-        </w:rPr>
-      </w:pPr>
-    </w:p>
-    <w:p>
-      <w:pPr>
-        <w:ind w:firstLine="0"/>
-        <w:rPr>
-          <w:lang w:val="en-US"/>
-        </w:rPr>
-      </w:pPr>
-    </w:p>
-    <w:p>
-      <w:pPr>
-        <w:ind w:firstLine="0"/>
-        <w:rPr>
-          <w:lang w:val="en-US"/>
-        </w:rPr>
-      </w:pPr>
-    </w:p>
-    <w:p>
-      <w:pPr>
-        <w:ind w:firstLine="0"/>
-        <w:rPr>
-          <w:lang w:val="en-US"/>
-        </w:rPr>
-      </w:pPr>
-    </w:p>
-    <w:p>
-      <w:pPr>
-        <w:ind w:firstLine="0"/>
-        <w:rPr>
-          <w:lang w:val="en-US"/>
-        </w:rPr>
-      </w:pPr>
-    </w:p>
-    <w:p>
-      <w:pPr>
-        <w:ind w:firstLine="0"/>
-        <w:rPr>
-          <w:lang w:val="en-US"/>
-        </w:rPr>
-      </w:pPr>
-    </w:p>
-    <w:p>
-      <w:pPr>
-        <w:ind w:firstLine="0"/>
-        <w:rPr>
-          <w:lang w:val="en-US"/>
-        </w:rPr>
-      </w:pPr>
-    </w:p>
-    <w:p>
-      <w:pPr>
-        <w:ind w:firstLine="0"/>
-        <w:rPr>
-          <w:lang w:val="en-US"/>
-        </w:rPr>
-      </w:pPr>
-    </w:p>
-    <w:p>
-      <w:pPr>
-        <w:ind w:firstLine="0"/>
-        <w:rPr>
-          <w:lang w:val="en-US"/>
-        </w:rPr>
-      </w:pPr>
-    </w:p>
-    <w:p>
-      <w:pPr>
-        <w:ind w:firstLine="0"/>
-        <w:rPr>
-          <w:lang w:val="en-US"/>
-        </w:rPr>
-      </w:pPr>
-    </w:p>
-    <w:p>
-      <w:pPr>
-        <w:ind w:firstLine="0"/>
-        <w:rPr>
-          <w:lang w:val="en-US"/>
-        </w:rPr>
-      </w:pPr>
-    </w:p>
-    <w:p>
-      <w:pPr>
-        <w:ind w:firstLine="0"/>
-        <w:rPr>
-          <w:lang w:val="en-US"/>
-        </w:rPr>
-      </w:pPr>
-    </w:p>
-    <w:p>
-      <w:pPr>
-        <w:ind w:firstLine="0"/>
-        <w:rPr>
-          <w:lang w:val="en-US"/>
-        </w:rPr>
-      </w:pPr>
-    </w:p>
-    <w:p>
-      <w:pPr>
-        <w:ind w:firstLine="0"/>
-      </w:pPr>
-      <w:r>
-        <w:t>Documentation technique</w:t>
-      </w:r>
-    </w:p>
-    <w:p>
-      <w:pPr>
-        <w:ind w:firstLine="0"/>
-      </w:pPr>
-    </w:p>
-    <w:p>
-      <w:pPr>
-        <w:ind w:firstLine="0"/>
-      </w:pPr>
-    </w:p>
-    <w:p>
-      <w:pPr>
-        <w:ind w:firstLine="0"/>
-      </w:pPr>
-    </w:p>
-    <w:p>
-      <w:pPr>
-        <w:ind w:firstLine="0"/>
-      </w:pPr>
-    </w:p>
-    <w:p>
-      <w:pPr>
-        <w:ind w:firstLine="0"/>
-      </w:pPr>
-    </w:p>
-    <w:p>
-      <w:pPr>
-        <w:ind w:firstLine="0"/>
-      </w:pPr>
-    </w:p>
-    <w:p>
-      <w:pPr>
-        <w:ind w:firstLine="0"/>
-      </w:pPr>
-    </w:p>
-    <w:p>
-      <w:pPr>
-        <w:ind w:firstLine="0"/>
-      </w:pPr>
-    </w:p>
-    <w:p>
-      <w:pPr>
-        <w:ind w:firstLine="0"/>
-      </w:pPr>
-    </w:p>
-    <w:p>
-      <w:pPr>
-        <w:ind w:firstLine="0"/>
-      </w:pPr>
-    </w:p>
-    <w:p>
-      <w:pPr>
-        <w:ind w:firstLine="0"/>
-      </w:pPr>
-    </w:p>
-    <w:p>
-      <w:pPr>
-        <w:ind w:firstLine="0"/>
-      </w:pPr>
-    </w:p>
-    <w:p>
-      <w:pPr>
-        <w:ind w:firstLine="0"/>
-      </w:pPr>
-    </w:p>
-    <w:p>
-      <w:pPr>
-        <w:ind w:firstLine="0"/>
-      </w:pPr>
-    </w:p>
-    <w:p>
-      <w:pPr>
-        <w:ind w:firstLine="0"/>
-      </w:pPr>
-    </w:p>
-    <w:p>
-      <w:pPr>
-        <w:ind w:firstLine="0"/>
-      </w:pPr>
-    </w:p>
-    <w:p>
-      <w:pPr>
-        <w:ind w:firstLine="0"/>
-      </w:pPr>
-    </w:p>
-    <w:p>
-      <w:pPr>
-        <w:ind w:firstLine="0"/>
-      </w:pPr>
-    </w:p>
-    <w:p>
-      <w:pPr>
-        <w:ind w:firstLine="0"/>
-      </w:pPr>
-    </w:p>
-    <w:p>
-      <w:pPr>
-        <w:ind w:firstLine="0"/>
-      </w:pPr>
-    </w:p>
-    <w:p>
-      <w:pPr>
-        <w:ind w:firstLine="0"/>
-      </w:pPr>
-    </w:p>
-    <w:p>
-      <w:pPr>
-        <w:ind w:firstLine="0"/>
-      </w:pPr>
-    </w:p>
-    <w:p>
-      <w:pPr>
-        <w:ind w:firstLine="0"/>
-      </w:pPr>
-    </w:p>
-    <w:p>
-      <w:pPr>
-        <w:ind w:firstLine="0"/>
-      </w:pPr>
-    </w:p>
-    <w:p>
-      <w:pPr>
-        <w:ind w:firstLine="0"/>
-      </w:pPr>
-    </w:p>
-    <w:p>
-      <w:pPr>
-        <w:ind w:firstLine="0"/>
-      </w:pPr>
-    </w:p>
-    <w:p>
-      <w:pPr>
-        <w:ind w:firstLine="0"/>
-      </w:pPr>
-    </w:p>
-    <w:p>
-      <w:pPr>
-        <w:ind w:firstLine="0"/>
-      </w:pPr>
-    </w:p>
-    <w:p>
-      <w:pPr>
-        <w:ind w:firstLine="0"/>
-      </w:pPr>
-    </w:p>
-    <w:p>
-      <w:pPr>
-        <w:ind w:firstLine="0"/>
-      </w:pPr>
-    </w:p>
-    <w:p>
-      <w:pPr>
-        <w:ind w:firstLine="0"/>
-      </w:pPr>
-    </w:p>
-    <w:p>
-      <w:pPr>
-        <w:ind w:firstLine="0"/>
-      </w:pPr>
-    </w:p>
-    <w:p>
-      <w:pPr>
-        <w:ind w:firstLine="0"/>
-      </w:pPr>
-    </w:p>
-    <w:p>
-      <w:pPr>
-        <w:ind w:firstLine="0"/>
-      </w:pPr>
-    </w:p>
-    <w:p>
-      <w:pPr>
-        <w:ind w:firstLine="0"/>
-      </w:pPr>
-    </w:p>
-    <w:p>
-      <w:pPr>
-        <w:ind w:firstLine="0"/>
-      </w:pPr>
-    </w:p>
-    <w:p>
-      <w:pPr>
-        <w:ind w:firstLine="0"/>
-      </w:pPr>
-    </w:p>
-    <w:p>
-      <w:pPr>
-        <w:ind w:firstLine="0"/>
-      </w:pPr>
-    </w:p>
-    <w:p>
-      <w:pPr>
-        <w:ind w:firstLine="0"/>
-      </w:pPr>
-    </w:p>
-    <w:p>
-      <w:pPr>
-        <w:ind w:firstLine="0"/>
-      </w:pPr>
-    </w:p>
-    <w:p>
-      <w:pPr>
-        <w:ind w:firstLine="0"/>
-      </w:pPr>
-    </w:p>
-    <w:p>
-      <w:pPr>
-        <w:ind w:firstLine="0"/>
-      </w:pPr>
-    </w:p>
-    <w:p>
-      <w:pPr>
-        <w:ind w:firstLine="0"/>
-      </w:pPr>
-    </w:p>
-    <w:p>
-      <w:pPr>
-        <w:ind w:firstLine="0"/>
-      </w:pPr>
-    </w:p>
-    <w:p>
-      <w:pPr>
-        <w:ind w:firstLine="0"/>
-      </w:pPr>
-    </w:p>
-    <w:p>
-      <w:pPr>
-        <w:ind w:firstLine="0"/>
-      </w:pPr>
-    </w:p>
-    <w:p>
-      <w:pPr>
-        <w:ind w:firstLine="0"/>
-      </w:pPr>
-    </w:p>
-    <w:p>
-      <w:pPr>
-        <w:ind w:firstLine="0"/>
-      </w:pPr>
-    </w:p>
-    <w:p>
-      <w:pPr>
-        <w:ind w:firstLine="0"/>
-      </w:pPr>
-    </w:p>
-    <w:p>
-      <w:pPr>
-        <w:ind w:firstLine="0"/>
-      </w:pPr>
-    </w:p>
-    <w:p>
-      <w:pPr>
-        <w:ind w:firstLine="0"/>
-      </w:pPr>
-    </w:p>
-    <w:p>
-      <w:pPr>
-        <w:ind w:firstLine="0"/>
-      </w:pPr>
-      <w:r>
-        <w:t>Conclusion</w:t>
-      </w:r>
-    </w:p>
-    <w:p>
-      <w:pPr>
-        <w:ind w:firstLine="0"/>
-      </w:pPr>
-    </w:p>
-    <w:p>
-      <w:pPr>
-        <w:ind w:firstLine="0"/>
-      </w:pPr>
-    </w:p>
-    <w:p>
-      <w:pPr>
-        <w:ind w:firstLine="0"/>
-      </w:pPr>
-    </w:p>
-    <w:p>
-      <w:pPr>
-        <w:ind w:firstLine="0"/>
-      </w:pPr>
-    </w:p>
-    <w:p>
-      <w:pPr>
-        <w:ind w:firstLine="0"/>
-      </w:pPr>
-    </w:p>
-    <w:p>
-      <w:pPr>
-        <w:ind w:firstLine="0"/>
-      </w:pPr>
-    </w:p>
-    <w:p>
-      <w:pPr>
-        <w:ind w:firstLine="0"/>
-      </w:pPr>
-    </w:p>
-    <w:p>
-      <w:pPr>
-        <w:ind w:firstLine="0"/>
-      </w:pPr>
-    </w:p>
-    <w:p>
-      <w:pPr>
-        <w:ind w:firstLine="0"/>
-      </w:pPr>
-    </w:p>
-    <w:p>
-      <w:pPr>
-        <w:ind w:firstLine="0"/>
-      </w:pPr>
-    </w:p>
-    <w:p>
-      <w:pPr>
-        <w:ind w:firstLine="0"/>
-      </w:pPr>
-    </w:p>
-    <w:p>
-      <w:pPr>
-        <w:ind w:firstLine="0"/>
-      </w:pPr>
-    </w:p>
-    <w:p>
-      <w:pPr>
-        <w:ind w:firstLine="0"/>
-      </w:pPr>
-    </w:p>
-    <w:p>
-      <w:pPr>
-        <w:ind w:firstLine="0"/>
-      </w:pPr>
-    </w:p>
-    <w:p>
-      <w:pPr>
-        <w:ind w:firstLine="0"/>
-      </w:pPr>
-    </w:p>
-    <w:p>
-      <w:pPr>
-        <w:ind w:firstLine="0"/>
-      </w:pPr>
-    </w:p>
-    <w:p>
-      <w:pPr>
-        <w:ind w:firstLine="0"/>
-      </w:pPr>
-    </w:p>
-    <w:p>
-      <w:pPr>
-        <w:ind w:firstLine="0"/>
-      </w:pPr>
-    </w:p>
-    <w:p>
-      <w:pPr>
-        <w:ind w:firstLine="0"/>
-      </w:pPr>
-    </w:p>
-    <w:p>
-      <w:pPr>
-        <w:ind w:firstLine="0"/>
-      </w:pPr>
-    </w:p>
-    <w:p>
-      <w:pPr>
-        <w:ind w:firstLine="0"/>
-      </w:pPr>
-    </w:p>
-    <w:p>
-      <w:pPr>
-        <w:ind w:firstLine="0"/>
-      </w:pPr>
-    </w:p>
-    <w:p>
-      <w:pPr>
-        <w:ind w:firstLine="0"/>
-      </w:pPr>
-    </w:p>
-    <w:p>
-      <w:pPr>
-        <w:ind w:firstLine="0"/>
-      </w:pPr>
-    </w:p>
-    <w:p>
-      <w:pPr>
-        <w:ind w:firstLine="0"/>
-      </w:pPr>
-    </w:p>
-    <w:p>
-      <w:pPr>
-        <w:ind w:firstLine="0"/>
-      </w:pPr>
-    </w:p>
-    <w:p>
-      <w:pPr>
-        <w:ind w:firstLine="0"/>
-      </w:pPr>
-    </w:p>
-    <w:p>
-      <w:pPr>
-        <w:ind w:firstLine="0"/>
-      </w:pPr>
-    </w:p>
-    <w:p>
-      <w:pPr>
-        <w:ind w:firstLine="0"/>
-      </w:pPr>
-    </w:p>
-    <w:p>
-      <w:pPr>
-        <w:ind w:firstLine="0"/>
-      </w:pPr>
-    </w:p>
-    <w:p>
-      <w:pPr>
-        <w:ind w:firstLine="0"/>
-      </w:pPr>
-    </w:p>
-    <w:p>
-      <w:pPr>
-        <w:ind w:firstLine="0"/>
-      </w:pPr>
-    </w:p>
-    <w:p>
-      <w:pPr>
-        <w:ind w:firstLine="0"/>
-      </w:pPr>
-    </w:p>
-    <w:p>
-      <w:pPr>
-        <w:ind w:firstLine="0"/>
-      </w:pPr>
-    </w:p>
-    <w:p>
-      <w:pPr>
-        <w:ind w:firstLine="0"/>
-      </w:pPr>
-    </w:p>
-    <w:p>
-      <w:pPr>
-        <w:ind w:firstLine="0"/>
-      </w:pPr>
-    </w:p>
-    <w:p>
-      <w:pPr>
-        <w:ind w:firstLine="0"/>
-      </w:pPr>
-    </w:p>
-    <w:p>
-      <w:pPr>
-        <w:ind w:firstLine="0"/>
-      </w:pPr>
-    </w:p>
-    <w:p>
-      <w:pPr>
-        <w:ind w:firstLine="0"/>
-      </w:pPr>
-    </w:p>
-    <w:p>
-      <w:pPr>
-        <w:ind w:firstLine="0"/>
-      </w:pPr>
-    </w:p>
-    <w:p>
-      <w:pPr>
-        <w:ind w:firstLine="0"/>
-      </w:pPr>
-    </w:p>
-    <w:p>
-      <w:pPr>
-        <w:ind w:firstLine="0"/>
-      </w:pPr>
-    </w:p>
-    <w:p>
-      <w:pPr>
-        <w:ind w:firstLine="0"/>
-      </w:pPr>
-    </w:p>
-    <w:p>
-      <w:pPr>
-        <w:ind w:firstLine="0"/>
-      </w:pPr>
-    </w:p>
-    <w:p>
-      <w:pPr>
-        <w:ind w:firstLine="0"/>
-      </w:pPr>
-    </w:p>
-    <w:p>
-      <w:pPr>
-        <w:ind w:firstLine="0"/>
-      </w:pPr>
-    </w:p>
-    <w:p>
-      <w:pPr>
-        <w:ind w:firstLine="0"/>
-      </w:pPr>
-    </w:p>
-    <w:p>
-      <w:pPr>
-        <w:ind w:firstLine="0"/>
-      </w:pPr>
-    </w:p>
-    <w:p>
-      <w:pPr>
-        <w:ind w:firstLine="0"/>
-      </w:pPr>
-    </w:p>
-    <w:p>
-      <w:pPr>
-        <w:ind w:firstLine="0"/>
-      </w:pPr>
-    </w:p>
-    <w:p>
-      <w:pPr>
-        <w:ind w:firstLine="0"/>
-      </w:pPr>
-    </w:p>
-    <w:p>
-      <w:pPr>
-        <w:ind w:firstLine="0"/>
-      </w:pPr>
-      <w:r>
-        <w:t>Annexe</w:t>
-      </w:r>
-    </w:p>
-    <w:p>
-      <w:pPr>
-        <w:ind w:firstLine="0"/>
-      </w:pPr>
-    </w:p>
-    <w:p>
-      <w:pPr>
-        <w:ind w:firstLine="0"/>
-      </w:pPr>
-    </w:p>
-    <w:p>
-      <w:pPr>
-        <w:ind w:firstLine="0"/>
-      </w:pPr>
-    </w:p>
-    <w:p>
-      <w:pPr>
-        <w:ind w:firstLine="0"/>
-      </w:pPr>
-    </w:p>
-    <w:p>
-      <w:pPr>
-        <w:ind w:firstLine="0"/>
-      </w:pPr>
-    </w:p>
-    <w:p>
-      <w:pPr>
-        <w:ind w:firstLine="0"/>
-      </w:pPr>
-    </w:p>
-    <w:p>
-      <w:pPr>
-        <w:ind w:firstLine="0"/>
-      </w:pPr>
-    </w:p>
-    <w:p>
-      <w:pPr>
-        <w:ind w:firstLine="0"/>
-      </w:pPr>
-    </w:p>
-    <w:p>
-      <w:pPr>
-        <w:ind w:firstLine="0"/>
-      </w:pPr>
-    </w:p>
-    <w:p>
-      <w:pPr>
-        <w:ind w:firstLine="0"/>
-      </w:pPr>
-    </w:p>
-    <w:p>
-      <w:pPr>
-        <w:ind w:firstLine="0"/>
-      </w:pPr>
+        <w:t xml:space="preserve"> à partir depuis le site </w:t>
+      </w:r>
+      <w:hyperlink r:id="rId17" w:history="1">
+        <w:r>
+          <w:rPr>
+            <w:rStyle w:val="Lienhypertexte"/>
+            <w:rFonts w:ascii="Constantia" w:hAnsi="Constantia" w:cs="Arial"/>
+            <w:i/>
+            <w:shd w:val="clear" w:color="auto" w:fill="FFFFFF"/>
+          </w:rPr>
+          <w:t>www.cgtrader.com</w:t>
+        </w:r>
+      </w:hyperlink>
+      <w:r>
+        <w:rPr>
+          <w:rFonts w:ascii="Constantia" w:hAnsi="Constantia" w:cs="Arial"/>
+          <w:i/>
+          <w:color w:val="262B33"/>
+          <w:u w:val="single"/>
+          <w:shd w:val="clear" w:color="auto" w:fill="FFFFFF"/>
+        </w:rPr>
+        <w:t>.</w:t>
+      </w:r>
+      <w:r>
+        <w:rPr>
+          <w:rFonts w:ascii="Constantia" w:hAnsi="Constantia" w:cs="Arial"/>
+          <w:color w:val="262B33"/>
+          <w:shd w:val="clear" w:color="auto" w:fill="FFFFFF"/>
+        </w:rPr>
+        <w:t xml:space="preserve"> </w:t>
+      </w:r>
+      <w:r>
+        <w:rPr>
+          <w:rFonts w:ascii="Constantia" w:hAnsi="Constantia" w:cs="Arial"/>
+          <w:shd w:val="clear" w:color="auto" w:fill="FFFFFF"/>
+        </w:rPr>
+        <w:t>Le logiciel nous a permis de les placer aisément dans notre pièce.</w:t>
+      </w:r>
+    </w:p>
+    <w:p>
+      <w:pPr>
+        <w:jc w:val="both"/>
+        <w:rPr>
+          <w:rFonts w:ascii="Constantia" w:hAnsi="Constantia" w:cs="Arial"/>
+          <w:i/>
+          <w:color w:val="262B33"/>
+          <w:u w:val="single"/>
+          <w:shd w:val="clear" w:color="auto" w:fill="FFFFFF"/>
+        </w:rPr>
+      </w:pPr>
+      <w:r>
+        <w:rPr>
+          <w:noProof/>
+          <w:lang w:eastAsia="fr-FR"/>
+        </w:rPr>
+        <w:lastRenderedPageBreak/>
+        <mc:AlternateContent>
+          <mc:Choice Requires="wps">
+            <w:drawing>
+              <wp:anchor distT="0" distB="0" distL="114300" distR="114300" simplePos="0" relativeHeight="251670528" behindDoc="0" locked="0" layoutInCell="1" allowOverlap="1" wp14:anchorId="3A687FD7" wp14:editId="55FD1C11">
+                <wp:simplePos x="0" y="0"/>
+                <wp:positionH relativeFrom="column">
+                  <wp:posOffset>229870</wp:posOffset>
+                </wp:positionH>
+                <wp:positionV relativeFrom="paragraph">
+                  <wp:posOffset>2432050</wp:posOffset>
+                </wp:positionV>
+                <wp:extent cx="5760720" cy="635"/>
+                <wp:effectExtent l="0" t="0" r="0" b="0"/>
+                <wp:wrapSquare wrapText="bothSides"/>
+                <wp:docPr id="8" name="Zone de texte 8"/>
+                <wp:cNvGraphicFramePr/>
+                <a:graphic xmlns:a="http://schemas.openxmlformats.org/drawingml/2006/main">
+                  <a:graphicData uri="http://schemas.microsoft.com/office/word/2010/wordprocessingShape">
+                    <wps:wsp>
+                      <wps:cNvSpPr txBox="1"/>
+                      <wps:spPr>
+                        <a:xfrm>
+                          <a:off x="0" y="0"/>
+                          <a:ext cx="5760720" cy="635"/>
+                        </a:xfrm>
+                        <a:prstGeom prst="rect">
+                          <a:avLst/>
+                        </a:prstGeom>
+                        <a:solidFill>
+                          <a:prstClr val="white"/>
+                        </a:solidFill>
+                        <a:ln>
+                          <a:noFill/>
+                        </a:ln>
+                        <a:effectLst/>
+                      </wps:spPr>
+                      <wps:txbx>
+                        <w:txbxContent>
+                          <w:p>
+                            <w:pPr>
+                              <w:pStyle w:val="Lgende"/>
+                              <w:rPr>
+                                <w:rFonts w:ascii="Constantia" w:hAnsi="Constantia"/>
+                                <w:noProof/>
+                              </w:rPr>
+                            </w:pPr>
+                            <w:r>
+                              <w:rPr>
+                                <w:rFonts w:ascii="Constantia" w:hAnsi="Constantia"/>
+                                <w:noProof/>
+                              </w:rPr>
+                              <w:fldChar w:fldCharType="begin"/>
+                            </w:r>
+                            <w:r>
+                              <w:rPr>
+                                <w:rFonts w:ascii="Constantia" w:hAnsi="Constantia"/>
+                                <w:noProof/>
+                              </w:rPr>
+                              <w:instrText xml:space="preserve"> SEQ Figure \* ARABIC </w:instrText>
+                            </w:r>
+                            <w:r>
+                              <w:rPr>
+                                <w:rFonts w:ascii="Constantia" w:hAnsi="Constantia"/>
+                                <w:noProof/>
+                              </w:rPr>
+                              <w:fldChar w:fldCharType="separate"/>
+                            </w:r>
+                            <w:r>
+                              <w:rPr>
+                                <w:rFonts w:ascii="Constantia" w:hAnsi="Constantia"/>
+                                <w:noProof/>
+                              </w:rPr>
+                              <w:t>2</w:t>
+                            </w:r>
+                            <w:r>
+                              <w:rPr>
+                                <w:rFonts w:ascii="Constantia" w:hAnsi="Constantia"/>
+                                <w:noProof/>
+                              </w:rPr>
+                              <w:fldChar w:fldCharType="end"/>
+                            </w:r>
+                            <w:r>
+                              <w:rPr>
+                                <w:rFonts w:ascii="Constantia" w:hAnsi="Constantia"/>
+                              </w:rPr>
+                              <w:t xml:space="preserve"> : Environnement </w:t>
+                            </w:r>
+                            <w:proofErr w:type="spellStart"/>
+                            <w:r>
+                              <w:rPr>
+                                <w:rFonts w:ascii="Constantia" w:hAnsi="Constantia"/>
+                              </w:rPr>
+                              <w:t>Unity</w:t>
+                            </w:r>
+                            <w:proofErr w:type="spellEnd"/>
+                          </w:p>
+                        </w:txbxContent>
+                      </wps:txbx>
+                      <wps:bodyPr rot="0" spcFirstLastPara="0" vertOverflow="overflow" horzOverflow="overflow" vert="horz" wrap="square" lIns="0" tIns="0" rIns="0" bIns="0" numCol="1" spcCol="0" rtlCol="0" fromWordArt="0" anchor="t" anchorCtr="0" forceAA="0" compatLnSpc="1">
+                        <a:prstTxWarp prst="textNoShape">
+                          <a:avLst/>
+                        </a:prstTxWarp>
+                        <a:spAutoFit/>
+                      </wps:bodyPr>
+                    </wps:wsp>
+                  </a:graphicData>
+                </a:graphic>
+              </wp:anchor>
+            </w:drawing>
+          </mc:Choice>
+          <mc:Fallback>
+            <w:pict>
+              <v:shape id="Zone de texte 8" o:spid="_x0000_s1027" type="#_x0000_t202" style="position:absolute;left:0;text-align:left;margin-left:18.1pt;margin-top:191.5pt;width:453.6pt;height:.05pt;z-index:251670528;visibility:visible;mso-wrap-style:square;mso-wrap-distance-left:9pt;mso-wrap-distance-top:0;mso-wrap-distance-right:9pt;mso-wrap-distance-bottom:0;mso-position-horizontal:absolute;mso-position-horizontal-relative:text;mso-position-vertical:absolute;mso-position-vertical-relative:text;v-text-anchor:top" o:gfxdata="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" stroked="f">
+                <v:textbox style="mso-fit-shape-to-text:t" inset="0,0,0,0">
+                  <w:txbxContent>
+                    <w:p>
+                      <w:pPr>
+                        <w:pStyle w:val="Lgende"/>
+                        <w:rPr>
+                          <w:rFonts w:ascii="Constantia" w:hAnsi="Constantia"/>
+                          <w:noProof/>
+                        </w:rPr>
+                      </w:pPr>
+                      <w:r>
+                        <w:rPr>
+                          <w:rFonts w:ascii="Constantia" w:hAnsi="Constantia"/>
+                          <w:noProof/>
+                        </w:rPr>
+                        <w:fldChar w:fldCharType="begin"/>
+                      </w:r>
+                      <w:r>
+                        <w:rPr>
+                          <w:rFonts w:ascii="Constantia" w:hAnsi="Constantia"/>
+                          <w:noProof/>
+                        </w:rPr>
+                        <w:instrText xml:space="preserve"> SEQ Figure \* ARABIC </w:instrText>
+                      </w:r>
+                      <w:r>
+                        <w:rPr>
+                          <w:rFonts w:ascii="Constantia" w:hAnsi="Constantia"/>
+                          <w:noProof/>
+                        </w:rPr>
+                        <w:fldChar w:fldCharType="separate"/>
+                      </w:r>
+                      <w:r>
+                        <w:rPr>
+                          <w:rFonts w:ascii="Constantia" w:hAnsi="Constantia"/>
+                          <w:noProof/>
+                        </w:rPr>
+                        <w:t>2</w:t>
+                      </w:r>
+                      <w:r>
+                        <w:rPr>
+                          <w:rFonts w:ascii="Constantia" w:hAnsi="Constantia"/>
+                          <w:noProof/>
+                        </w:rPr>
+                        <w:fldChar w:fldCharType="end"/>
+                      </w:r>
+                      <w:r>
+                        <w:rPr>
+                          <w:rFonts w:ascii="Constantia" w:hAnsi="Constantia"/>
+                        </w:rPr>
+                        <w:t xml:space="preserve"> : Environnement </w:t>
+                      </w:r>
+                      <w:proofErr w:type="spellStart"/>
+                      <w:r>
+                        <w:rPr>
+                          <w:rFonts w:ascii="Constantia" w:hAnsi="Constantia"/>
+                        </w:rPr>
+                        <w:t>Unity</w:t>
+                      </w:r>
+                      <w:proofErr w:type="spellEnd"/>
+                    </w:p>
+                  </w:txbxContent>
+                </v:textbox>
+                <w10:wrap type="square"/>
+              </v:shape>
+            </w:pict>
+          </mc:Fallback>
+        </mc:AlternateContent>
+      </w:r>
+      <w:r>
+        <w:rPr>
+          <w:noProof/>
+          <w:lang w:eastAsia="fr-FR"/>
+        </w:rPr>
+        <w:drawing>
+          <wp:anchor distT="0" distB="0" distL="114300" distR="114300" simplePos="0" relativeHeight="251668480" behindDoc="0" locked="0" layoutInCell="1" allowOverlap="1">
+            <wp:simplePos x="0" y="0"/>
+            <wp:positionH relativeFrom="column">
+              <wp:posOffset>229870</wp:posOffset>
+            </wp:positionH>
+            <wp:positionV relativeFrom="paragraph">
+              <wp:posOffset>-3175</wp:posOffset>
+            </wp:positionV>
+            <wp:extent cx="5760720" cy="2378075"/>
+            <wp:effectExtent l="0" t="0" r="0" b="3175"/>
+            <wp:wrapSquare wrapText="bothSides"/>
+            <wp:docPr id="7" name="Image 7"/>
+            <wp:cNvGraphicFramePr>
+              <a:graphicFrameLocks xmlns:a="http://schemas.openxmlformats.org/drawingml/2006/main" noChangeAspect="1"/>
+            </wp:cNvGraphicFramePr>
+            <a:graphic xmlns:a="http://schemas.openxmlformats.org/drawingml/2006/main">
+              <a:graphicData uri="http://schemas.openxmlformats.org/drawingml/2006/picture">
+                <pic:pic xmlns:pic="http://schemas.openxmlformats.org/drawingml/2006/picture">
+                  <pic:nvPicPr>
+                    <pic:cNvPr id="0" name=""/>
+                    <pic:cNvPicPr/>
+                  </pic:nvPicPr>
+                  <pic:blipFill>
+                    <a:blip r:embed="rId18" cstate="print">
+                      <a:extLst>
+                        <a:ext uri="{28A0092B-C50C-407E-A947-70E740481C1C}">
+                          <a14:useLocalDpi xmlns:a14="http://schemas.microsoft.com/office/drawing/2010/main" val="0"/>
+                        </a:ext>
+                      </a:extLst>
+                    </a:blip>
+                    <a:stretch>
+                      <a:fillRect/>
+                    </a:stretch>
+                  </pic:blipFill>
+                  <pic:spPr>
+                    <a:xfrm>
+                      <a:off x="0" y="0"/>
+                      <a:ext cx="5760720" cy="2378075"/>
+                    </a:xfrm>
+                    <a:prstGeom prst="rect">
+                      <a:avLst/>
+                    </a:prstGeom>
+                  </pic:spPr>
+                </pic:pic>
+              </a:graphicData>
+            </a:graphic>
+            <wp14:sizeRelH relativeFrom="page">
+              <wp14:pctWidth>0</wp14:pctWidth>
+            </wp14:sizeRelH>
+            <wp14:sizeRelV relativeFrom="page">
+              <wp14:pctHeight>0</wp14:pctHeight>
+            </wp14:sizeRelV>
+          </wp:anchor>
+        </w:drawing>
+      </w:r>
+    </w:p>
+    <w:p>
+      <w:pPr>
+        <w:jc w:val="both"/>
+        <w:rPr>
+          <w:rFonts w:ascii="Constantia" w:hAnsi="Constantia" w:cs="Arial"/>
+          <w:i/>
+          <w:color w:val="262B33"/>
+          <w:u w:val="single"/>
+          <w:shd w:val="clear" w:color="auto" w:fill="FFFFFF"/>
+        </w:rPr>
+      </w:pPr>
+    </w:p>
+    <w:p>
+      <w:pPr>
+        <w:jc w:val="both"/>
+        <w:rPr>
+          <w:rFonts w:ascii="Constantia" w:hAnsi="Constantia"/>
+          <w:color w:val="FF0000"/>
+          <w:sz w:val="28"/>
+          <w:szCs w:val="28"/>
+          <w:lang w:val="en-US"/>
+        </w:rPr>
+      </w:pPr>
+      <w:r>
+        <w:rPr>
+          <w:rFonts w:ascii="Constantia" w:hAnsi="Constantia" w:cs="Arial"/>
+          <w:color w:val="262B33"/>
+          <w:shd w:val="clear" w:color="auto" w:fill="FFFFFF"/>
+        </w:rPr>
+        <w:t xml:space="preserve">Enfin, pour </w:t>
+      </w:r>
+      <w:r>
+        <w:rPr>
+          <w:rFonts w:ascii="Constantia" w:hAnsi="Constantia" w:cs="Arial"/>
+          <w:shd w:val="clear" w:color="auto" w:fill="FFFFFF"/>
+        </w:rPr>
+        <w:t>pouvoir visua</w:t>
+      </w:r>
+      <w:r>
+        <w:rPr>
+          <w:rFonts w:ascii="Constantia" w:hAnsi="Constantia" w:cs="Arial"/>
+          <w:color w:val="262B33"/>
+          <w:shd w:val="clear" w:color="auto" w:fill="FFFFFF"/>
+        </w:rPr>
+        <w:t xml:space="preserve">liser la pièce une fois celle-ci importée sur le smartphone, nous avons utilisé une démo Google … </w:t>
+      </w:r>
+      <w:r>
+        <w:rPr>
+          <w:rFonts w:ascii="Constantia" w:hAnsi="Constantia"/>
+          <w:color w:val="FF0000"/>
+          <w:sz w:val="28"/>
+          <w:szCs w:val="28"/>
+          <w:lang w:val="en-US"/>
+        </w:rPr>
+        <w:t xml:space="preserve">À </w:t>
+      </w:r>
+      <w:r>
+        <w:rPr>
+          <w:rFonts w:ascii="Constantia" w:hAnsi="Constantia"/>
+          <w:color w:val="FF0000"/>
+          <w:sz w:val="28"/>
+          <w:szCs w:val="28"/>
+          <w:lang w:val="en-US"/>
+        </w:rPr>
+        <w:t>DÉVELOPPER</w:t>
+      </w:r>
+      <w:r>
+        <w:rPr>
+          <w:rFonts w:ascii="Constantia" w:hAnsi="Constantia"/>
+          <w:color w:val="FF0000"/>
+          <w:sz w:val="28"/>
+          <w:szCs w:val="28"/>
+          <w:lang w:val="en-US"/>
+        </w:rPr>
+        <w:t xml:space="preserve"> !!!!</w:t>
+      </w:r>
+      <w:r>
+        <w:rPr>
+          <w:rFonts w:ascii="Constantia" w:hAnsi="Constantia"/>
+          <w:color w:val="FF0000"/>
+          <w:sz w:val="28"/>
+          <w:szCs w:val="28"/>
+          <w:lang w:val="en-US"/>
+        </w:rPr>
+        <w:t xml:space="preserve"> (+ captures </w:t>
+      </w:r>
+      <w:r>
+        <w:rPr>
+          <w:rFonts w:ascii="Constantia" w:hAnsi="Constantia"/>
+          <w:color w:val="FF0000"/>
+          <w:sz w:val="28"/>
+          <w:szCs w:val="28"/>
+        </w:rPr>
+        <w:t>d’écran</w:t>
+      </w:r>
+      <w:r>
+        <w:rPr>
+          <w:rFonts w:ascii="Constantia" w:hAnsi="Constantia"/>
+          <w:color w:val="FF0000"/>
+          <w:sz w:val="28"/>
+          <w:szCs w:val="28"/>
+          <w:lang w:val="en-US"/>
+        </w:rPr>
+        <w:t>)</w:t>
+      </w:r>
+    </w:p>
+    <w:p>
+      <w:pPr>
+        <w:jc w:val="both"/>
+        <w:rPr>
+          <w:rFonts w:ascii="Constantia" w:hAnsi="Constantia" w:cs="Arial"/>
+          <w:color w:val="262B33"/>
+          <w:shd w:val="clear" w:color="auto" w:fill="FFFFFF"/>
+        </w:rPr>
+      </w:pPr>
+    </w:p>
+    <w:p>
+      <w:pPr>
+        <w:ind w:firstLine="0"/>
+        <w:rPr>
+          <w:lang w:val="en-US"/>
+        </w:rPr>
+      </w:pPr>
+    </w:p>
+    <w:p>
+      <w:pPr>
+        <w:ind w:firstLine="0"/>
+        <w:rPr>
+          <w:lang w:val="en-US"/>
+        </w:rPr>
+      </w:pPr>
+    </w:p>
+    <w:p>
+      <w:pPr>
+        <w:pStyle w:val="Paragraphedeliste"/>
+        <w:numPr>
+          <w:ilvl w:val="0"/>
+          <w:numId w:val="3"/>
+        </w:numPr>
+        <w:jc w:val="both"/>
+        <w:rPr>
+          <w:rFonts w:ascii="Constantia" w:hAnsi="Constantia"/>
+          <w:color w:val="31849B" w:themeColor="accent5" w:themeShade="BF"/>
+        </w:rPr>
+      </w:pPr>
+      <w:r>
+        <w:rPr>
+          <w:rFonts w:ascii="Constantia" w:hAnsi="Constantia"/>
+          <w:b/>
+          <w:color w:val="31849B" w:themeColor="accent5" w:themeShade="BF"/>
+        </w:rPr>
+        <w:t>Mise en œuvre des événements</w:t>
+      </w:r>
+      <w:r>
+        <w:rPr>
+          <w:rFonts w:ascii="Constantia" w:hAnsi="Constantia"/>
+          <w:b/>
+          <w:color w:val="31849B" w:themeColor="accent5" w:themeShade="BF"/>
+        </w:rPr>
+        <w:t xml:space="preserve"> :</w:t>
+      </w:r>
+    </w:p>
+    <w:p>
+      <w:pPr>
+        <w:jc w:val="both"/>
+        <w:rPr>
+          <w:rFonts w:ascii="Constantia" w:hAnsi="Constantia"/>
+          <w:color w:val="31849B" w:themeColor="accent5" w:themeShade="BF"/>
+        </w:rPr>
+      </w:pPr>
+    </w:p>
+    <w:p>
+      <w:pPr>
+        <w:jc w:val="both"/>
+        <w:rPr>
+          <w:rFonts w:ascii="Constantia" w:hAnsi="Constantia"/>
+        </w:rPr>
+      </w:pPr>
+      <w:r>
+        <w:rPr>
+          <w:rFonts w:ascii="Constantia" w:hAnsi="Constantia"/>
+        </w:rPr>
+        <w:t>Une fois la partie graphique terminée, nous avons mis en place des fonctions pour gérer les événements du jeu.</w:t>
+      </w:r>
+    </w:p>
+    <w:p>
+      <w:pPr>
+        <w:jc w:val="both"/>
+        <w:rPr>
+          <w:rFonts w:ascii="Constantia" w:hAnsi="Constantia"/>
+        </w:rPr>
+      </w:pPr>
+    </w:p>
+    <w:p>
+      <w:pPr>
+        <w:jc w:val="both"/>
+        <w:rPr>
+          <w:rFonts w:ascii="Constantia" w:hAnsi="Constantia"/>
+        </w:rPr>
+      </w:pPr>
+      <w:r>
+        <w:rPr>
+          <w:rFonts w:ascii="Constantia" w:hAnsi="Constantia"/>
+        </w:rPr>
+        <w:t xml:space="preserve">Pour chaque objet, nous avons créé une fenêtre contenant la description à l’aide </w:t>
+      </w:r>
+      <w:proofErr w:type="gramStart"/>
+      <w:r>
+        <w:rPr>
+          <w:rFonts w:ascii="Constantia" w:hAnsi="Constantia"/>
+        </w:rPr>
+        <w:t xml:space="preserve">de </w:t>
+      </w:r>
+      <w:proofErr w:type="spellStart"/>
+      <w:r>
+        <w:rPr>
+          <w:rFonts w:ascii="Constantia" w:hAnsi="Constantia"/>
+          <w:i/>
+        </w:rPr>
+        <w:t>Unity</w:t>
+      </w:r>
+      <w:proofErr w:type="spellEnd"/>
+      <w:proofErr w:type="gramEnd"/>
+      <w:r>
+        <w:rPr>
+          <w:rFonts w:ascii="Constantia" w:hAnsi="Constantia"/>
+        </w:rPr>
+        <w:t xml:space="preserve">. Puis nous avons </w:t>
+      </w:r>
+      <w:r>
+        <w:rPr>
+          <w:rFonts w:ascii="Constantia" w:hAnsi="Constantia"/>
+        </w:rPr>
+        <w:t xml:space="preserve">utilisé des </w:t>
+      </w:r>
+      <w:proofErr w:type="spellStart"/>
+      <w:r>
+        <w:rPr>
+          <w:rFonts w:ascii="Constantia" w:hAnsi="Constantia"/>
+          <w:i/>
+        </w:rPr>
+        <w:t>events</w:t>
+      </w:r>
+      <w:proofErr w:type="spellEnd"/>
+      <w:r>
+        <w:rPr>
+          <w:rFonts w:ascii="Constantia" w:hAnsi="Constantia"/>
+          <w:i/>
+        </w:rPr>
+        <w:t xml:space="preserve"> trigger</w:t>
+      </w:r>
+      <w:r>
+        <w:rPr>
+          <w:rFonts w:ascii="Constantia" w:hAnsi="Constantia"/>
+          <w:i/>
+        </w:rPr>
+        <w:t xml:space="preserve"> </w:t>
+      </w:r>
+      <w:r>
+        <w:rPr>
+          <w:rFonts w:ascii="Constantia" w:hAnsi="Constantia"/>
+        </w:rPr>
+        <w:t xml:space="preserve">gérés par le logiciel, couplés avec des fonctions </w:t>
+      </w:r>
+      <w:r>
+        <w:rPr>
+          <w:rFonts w:ascii="Constantia" w:hAnsi="Constantia"/>
+        </w:rPr>
+        <w:t>écrit</w:t>
+      </w:r>
+      <w:r>
+        <w:rPr>
+          <w:rFonts w:ascii="Constantia" w:hAnsi="Constantia"/>
+        </w:rPr>
+        <w:t>es</w:t>
+      </w:r>
+      <w:r>
+        <w:rPr>
+          <w:rFonts w:ascii="Constantia" w:hAnsi="Constantia"/>
+        </w:rPr>
+        <w:t xml:space="preserve"> en C# </w:t>
+      </w:r>
+      <w:r>
+        <w:rPr>
+          <w:rFonts w:ascii="Constantia" w:hAnsi="Constantia"/>
+        </w:rPr>
+        <w:t>pour la gestion</w:t>
+      </w:r>
+      <w:r>
+        <w:rPr>
+          <w:rFonts w:ascii="Constantia" w:hAnsi="Constantia"/>
+        </w:rPr>
+        <w:t xml:space="preserve"> l’affichage de cette fenêtre lorsque le curseur passe au-dessus de l’objet et la proposition vocale lorsque l’utilisateur clique sur la fenêtre.</w:t>
+      </w:r>
+      <w:r>
+        <w:rPr>
+          <w:rFonts w:ascii="Constantia" w:hAnsi="Constantia"/>
+        </w:rPr>
+        <w:t xml:space="preserve"> </w:t>
+      </w:r>
+    </w:p>
+    <w:p>
+      <w:pPr>
+        <w:jc w:val="both"/>
+        <w:rPr>
+          <w:rFonts w:ascii="Constantia" w:hAnsi="Constantia"/>
+        </w:rPr>
+      </w:pPr>
+    </w:p>
+    <w:p>
+      <w:pPr>
+        <w:jc w:val="both"/>
+        <w:rPr>
+          <w:rFonts w:ascii="Constantia" w:hAnsi="Constantia"/>
+          <w:color w:val="FF0000"/>
+          <w:sz w:val="28"/>
+          <w:szCs w:val="28"/>
+          <w:lang w:val="en-US"/>
+        </w:rPr>
+      </w:pPr>
+      <w:r>
+        <w:rPr>
+          <w:rFonts w:ascii="Constantia" w:hAnsi="Constantia"/>
+        </w:rPr>
+        <w:t xml:space="preserve">Nous avons procédé de la même manière pour les événements concernant les changements de pièce. </w:t>
+      </w:r>
+      <w:r>
+        <w:rPr>
+          <w:rFonts w:ascii="Constantia" w:hAnsi="Constantia"/>
+          <w:color w:val="FF0000"/>
+          <w:sz w:val="28"/>
+          <w:szCs w:val="28"/>
+          <w:lang w:val="en-US"/>
+        </w:rPr>
+        <w:t xml:space="preserve">À </w:t>
+      </w:r>
+      <w:proofErr w:type="gramStart"/>
+      <w:r>
+        <w:rPr>
+          <w:rFonts w:ascii="Constantia" w:hAnsi="Constantia"/>
+          <w:color w:val="FF0000"/>
+          <w:sz w:val="28"/>
+          <w:szCs w:val="28"/>
+        </w:rPr>
+        <w:t>DÉVELOPPER</w:t>
+      </w:r>
+      <w:r>
+        <w:rPr>
+          <w:rFonts w:ascii="Constantia" w:hAnsi="Constantia"/>
+          <w:color w:val="FF0000"/>
+          <w:sz w:val="28"/>
+          <w:szCs w:val="28"/>
+          <w:lang w:val="en-US"/>
+        </w:rPr>
+        <w:t xml:space="preserve"> !!!!</w:t>
+      </w:r>
+      <w:proofErr w:type="gramEnd"/>
+      <w:r>
+        <w:rPr>
+          <w:rFonts w:ascii="Constantia" w:hAnsi="Constantia"/>
+          <w:color w:val="FF0000"/>
+          <w:sz w:val="28"/>
+          <w:szCs w:val="28"/>
+          <w:lang w:val="en-US"/>
+        </w:rPr>
+        <w:t xml:space="preserve"> (+ captures </w:t>
+      </w:r>
+      <w:r>
+        <w:rPr>
+          <w:rFonts w:ascii="Constantia" w:hAnsi="Constantia"/>
+          <w:color w:val="FF0000"/>
+          <w:sz w:val="28"/>
+          <w:szCs w:val="28"/>
+        </w:rPr>
+        <w:t>d’écran</w:t>
+      </w:r>
+      <w:r>
+        <w:rPr>
+          <w:rFonts w:ascii="Constantia" w:hAnsi="Constantia"/>
+          <w:color w:val="FF0000"/>
+          <w:sz w:val="28"/>
+          <w:szCs w:val="28"/>
+          <w:lang w:val="en-US"/>
+        </w:rPr>
+        <w:t>)</w:t>
+      </w:r>
+    </w:p>
+    <w:p>
+      <w:pPr>
+        <w:jc w:val="both"/>
+        <w:rPr>
+          <w:rFonts w:ascii="Constantia" w:hAnsi="Constantia"/>
+        </w:rPr>
+      </w:pPr>
+    </w:p>
+    <w:p>
+      <w:pPr>
+        <w:ind w:left="360" w:firstLine="0"/>
+        <w:jc w:val="both"/>
+        <w:rPr>
+          <w:rFonts w:ascii="Constantia" w:hAnsi="Constantia"/>
+        </w:rPr>
+      </w:pPr>
+    </w:p>
+    <w:p>
+      <w:pPr>
+        <w:pStyle w:val="Paragraphedeliste"/>
+        <w:numPr>
+          <w:ilvl w:val="0"/>
+          <w:numId w:val="3"/>
+        </w:numPr>
+        <w:jc w:val="both"/>
+        <w:rPr>
+          <w:rFonts w:ascii="Constantia" w:hAnsi="Constantia"/>
+          <w:color w:val="31849B" w:themeColor="accent5" w:themeShade="BF"/>
+        </w:rPr>
+      </w:pPr>
+      <w:r>
+        <w:rPr>
+          <w:rFonts w:ascii="Constantia" w:hAnsi="Constantia"/>
+          <w:b/>
+          <w:color w:val="31849B" w:themeColor="accent5" w:themeShade="BF"/>
+        </w:rPr>
+        <w:t>Répartition du travail</w:t>
+      </w:r>
+      <w:r>
+        <w:rPr>
+          <w:rFonts w:ascii="Constantia" w:hAnsi="Constantia"/>
+          <w:b/>
+          <w:color w:val="31849B" w:themeColor="accent5" w:themeShade="BF"/>
+        </w:rPr>
+        <w:t xml:space="preserve"> :</w:t>
+      </w:r>
+    </w:p>
+    <w:p>
+      <w:pPr>
+        <w:ind w:left="360" w:firstLine="0"/>
+        <w:jc w:val="both"/>
+        <w:rPr>
+          <w:rFonts w:ascii="Constantia" w:hAnsi="Constantia"/>
+        </w:rPr>
+      </w:pPr>
+    </w:p>
+    <w:p>
+      <w:pPr>
+        <w:ind w:firstLine="0"/>
+        <w:rPr>
+          <w:lang w:val="en-US"/>
+        </w:rPr>
+      </w:pPr>
+      <w:r>
+        <w:rPr>
+          <w:rFonts w:ascii="Constantia" w:hAnsi="Constantia"/>
+          <w:color w:val="FF0000"/>
+          <w:sz w:val="28"/>
+          <w:szCs w:val="28"/>
+          <w:lang w:val="en-US"/>
+        </w:rPr>
+        <w:t>À COMPLÉTER</w:t>
+      </w:r>
+    </w:p>
+    <w:p>
+      <w:pPr>
+        <w:ind w:firstLine="0"/>
+        <w:rPr>
+          <w:lang w:val="en-US"/>
+        </w:rPr>
+      </w:pPr>
+    </w:p>
+    <w:p>
+      <w:pPr>
+        <w:pStyle w:val="Titre5"/>
+        <w:rPr>
+          <w:rFonts w:ascii="Constantia" w:hAnsi="Constantia"/>
+          <w:b/>
+          <w:color w:val="31849B" w:themeColor="accent5" w:themeShade="BF"/>
+          <w:sz w:val="28"/>
+          <w:szCs w:val="28"/>
+          <w:u w:val="single"/>
+        </w:rPr>
+      </w:pPr>
+      <w:r>
+        <w:rPr>
+          <w:rFonts w:ascii="Constantia" w:hAnsi="Constantia"/>
+          <w:b/>
+          <w:color w:val="31849B" w:themeColor="accent5" w:themeShade="BF"/>
+          <w:sz w:val="28"/>
+          <w:szCs w:val="28"/>
+          <w:u w:val="single"/>
+        </w:rPr>
+        <w:t>2/ Difficultés rencontrés :</w:t>
+      </w:r>
+    </w:p>
+    <w:p>
+      <w:pPr>
+        <w:rPr>
+          <w:rFonts w:ascii="Constantia" w:hAnsi="Constantia"/>
+          <w:b/>
+          <w:color w:val="31849B" w:themeColor="accent5" w:themeShade="BF"/>
+          <w:sz w:val="28"/>
+          <w:szCs w:val="28"/>
+          <w:u w:val="single"/>
+        </w:rPr>
+      </w:pPr>
+    </w:p>
+    <w:p>
+      <w:pPr>
+        <w:jc w:val="both"/>
+        <w:rPr>
+          <w:rFonts w:ascii="Constantia" w:hAnsi="Constantia"/>
+        </w:rPr>
+      </w:pPr>
+      <w:r>
+        <w:rPr>
+          <w:rFonts w:ascii="Constantia" w:hAnsi="Constantia"/>
+        </w:rPr>
+        <w:t>La principale difficulté</w:t>
+      </w:r>
+      <w:r>
+        <w:rPr>
+          <w:rFonts w:ascii="Constantia" w:hAnsi="Constantia"/>
+        </w:rPr>
+        <w:t xml:space="preserve"> que nous avons rencontrée durant ce projet a été liée à l’utilisation d’un logiciel de graphisme en 3D. En effet, une certaine puissance de machine est nécessaire pour que ces logiciels soient fluides. L’élaboration des pièces pouvait donc parfois être longue et fastidieuse.</w:t>
+      </w:r>
+    </w:p>
+    <w:p>
+      <w:pPr>
+        <w:jc w:val="both"/>
+        <w:rPr>
+          <w:rFonts w:ascii="Constantia" w:hAnsi="Constantia"/>
+        </w:rPr>
+      </w:pPr>
+    </w:p>
+    <w:p>
+      <w:pPr>
+        <w:jc w:val="both"/>
+        <w:rPr>
+          <w:rFonts w:ascii="Constantia" w:hAnsi="Constantia"/>
+        </w:rPr>
+      </w:pPr>
+      <w:r>
+        <w:rPr>
+          <w:rFonts w:ascii="Constantia" w:hAnsi="Constantia"/>
+        </w:rPr>
+        <w:t>De plus, les éléments 3D sont des éléments lourds, et la transmission par git en était fortement ralentie.</w:t>
+      </w:r>
+    </w:p>
+    <w:p>
+      <w:pPr>
+        <w:jc w:val="both"/>
+        <w:rPr>
+          <w:rFonts w:ascii="Constantia" w:hAnsi="Constantia"/>
+        </w:rPr>
+      </w:pPr>
+      <w:r>
+        <w:rPr>
+          <w:rFonts w:ascii="Constantia" w:hAnsi="Constantia"/>
+        </w:rPr>
+        <w:lastRenderedPageBreak/>
+        <w:t>À cause de ces quelques difficultés, nous n’avons malheureusement pas eu le temps d’atteindre tous nos objectifs, notamment au niveau du nombre de pièces que nous voulions créer.</w:t>
+      </w:r>
+    </w:p>
+    <w:p>
+      <w:pPr>
+        <w:jc w:val="both"/>
+        <w:rPr>
+          <w:rFonts w:ascii="Constantia" w:hAnsi="Constantia"/>
+        </w:rPr>
+      </w:pPr>
+    </w:p>
+    <w:p>
+      <w:pPr>
+        <w:pStyle w:val="Titre5"/>
+        <w:rPr>
+          <w:b/>
+          <w:color w:val="31849B" w:themeColor="accent5" w:themeShade="BF"/>
+          <w:sz w:val="28"/>
+          <w:szCs w:val="28"/>
+          <w:u w:val="single"/>
+        </w:rPr>
+      </w:pPr>
+      <w:r>
+        <w:rPr>
+          <w:b/>
+          <w:color w:val="31849B" w:themeColor="accent5" w:themeShade="BF"/>
+          <w:sz w:val="28"/>
+          <w:szCs w:val="28"/>
+          <w:u w:val="single"/>
+        </w:rPr>
+        <w:t>3/ Améliorations  possibles :</w:t>
+      </w:r>
+    </w:p>
+    <w:p>
+      <w:pPr>
+        <w:jc w:val="both"/>
+        <w:rPr>
+          <w:rFonts w:ascii="Constantia" w:hAnsi="Constantia"/>
+          <w:b/>
+          <w:color w:val="31849B" w:themeColor="accent5" w:themeShade="BF"/>
+          <w:sz w:val="28"/>
+          <w:szCs w:val="28"/>
+          <w:u w:val="single"/>
+        </w:rPr>
+      </w:pPr>
+    </w:p>
+    <w:p>
+      <w:pPr>
+        <w:jc w:val="both"/>
+        <w:rPr>
+          <w:rFonts w:ascii="Constantia" w:hAnsi="Constantia"/>
+        </w:rPr>
+      </w:pPr>
+      <w:r>
+        <w:rPr>
+          <w:rFonts w:ascii="Constantia" w:hAnsi="Constantia"/>
+        </w:rPr>
+        <w:t xml:space="preserve">Ainsi, nous projetions de créer un plus grand nombre de pièces dans notre environnement en ajoutant un garage, un jardin, un hall d’entrée. </w:t>
+      </w:r>
+      <w:r>
+        <w:rPr>
+          <w:rFonts w:ascii="Constantia" w:hAnsi="Constantia"/>
+        </w:rPr>
+        <w:t xml:space="preserve">Puis pour voir plus grand, nous projetions aussi de créer une rue, afin d’élargir le vocabulaire qui se limitait à la maison, au vocabulaire de la ville. </w:t>
+      </w:r>
+    </w:p>
+    <w:p>
+      <w:pPr>
+        <w:jc w:val="both"/>
+        <w:rPr>
+          <w:rFonts w:ascii="Constantia" w:hAnsi="Constantia"/>
+        </w:rPr>
+      </w:pPr>
+    </w:p>
+    <w:p>
+      <w:pPr>
+        <w:jc w:val="both"/>
+        <w:rPr>
+          <w:rFonts w:ascii="Constantia" w:hAnsi="Constantia"/>
+        </w:rPr>
+      </w:pPr>
+      <w:r>
+        <w:rPr>
+          <w:rFonts w:ascii="Constantia" w:hAnsi="Constantia"/>
+        </w:rPr>
+        <w:t xml:space="preserve">De plus, pour améliorer les fonctionnalités de notre application, nous prévoyions de créer plusieurs modes de jeu : </w:t>
+      </w:r>
+    </w:p>
+    <w:p>
+      <w:pPr>
+        <w:pStyle w:val="Paragraphedeliste"/>
+        <w:numPr>
+          <w:ilvl w:val="0"/>
+          <w:numId w:val="5"/>
+        </w:numPr>
+        <w:jc w:val="both"/>
+        <w:rPr>
+          <w:rFonts w:ascii="Constantia" w:hAnsi="Constantia"/>
+        </w:rPr>
+      </w:pPr>
+      <w:r>
+        <w:rPr>
+          <w:rFonts w:ascii="Constantia" w:hAnsi="Constantia"/>
+        </w:rPr>
+        <w:t>Un mode éducatif (celui que nous avons déjà créé) dans lequel l’utilisateur peut apprendre le vocabulaire qu’il désire lorsqu’il rencontre un élément du décor.</w:t>
+      </w:r>
+    </w:p>
+    <w:p>
+      <w:pPr>
+        <w:pStyle w:val="Paragraphedeliste"/>
+        <w:ind w:left="1425" w:firstLine="0"/>
+        <w:jc w:val="both"/>
+        <w:rPr>
+          <w:rFonts w:ascii="Constantia" w:hAnsi="Constantia"/>
+        </w:rPr>
+      </w:pPr>
+    </w:p>
+    <w:p>
+      <w:pPr>
+        <w:pStyle w:val="Paragraphedeliste"/>
+        <w:numPr>
+          <w:ilvl w:val="0"/>
+          <w:numId w:val="5"/>
+        </w:numPr>
+        <w:jc w:val="both"/>
+        <w:rPr>
+          <w:rFonts w:ascii="Constantia" w:hAnsi="Constantia"/>
+        </w:rPr>
+      </w:pPr>
+      <w:r>
+        <w:rPr>
+          <w:rFonts w:ascii="Constantia" w:hAnsi="Constantia"/>
+        </w:rPr>
+        <w:t xml:space="preserve">Un mode ludique : lorsque l’utilisateur rencontre un élément du décor, plusieurs réponses lui sont proposées pour le nom, il doit alors choisir la bonne. Une correction est proposée avec une proposition vocale en cas d’erreur. Ce mode pourrait être mis en place </w:t>
+      </w:r>
+      <w:r>
+        <w:rPr>
+          <w:rFonts w:ascii="Constantia" w:hAnsi="Constantia"/>
+        </w:rPr>
+        <w:t xml:space="preserve">en modifiant légèrement les </w:t>
+      </w:r>
+      <w:proofErr w:type="spellStart"/>
+      <w:r>
+        <w:rPr>
+          <w:rFonts w:ascii="Constantia" w:hAnsi="Constantia"/>
+          <w:i/>
+        </w:rPr>
+        <w:t>events</w:t>
+      </w:r>
+      <w:proofErr w:type="spellEnd"/>
+      <w:r>
+        <w:rPr>
+          <w:rFonts w:ascii="Constantia" w:hAnsi="Constantia"/>
+          <w:i/>
+        </w:rPr>
+        <w:t xml:space="preserve"> trigger</w:t>
+      </w:r>
+      <w:r>
+        <w:rPr>
+          <w:rFonts w:ascii="Constantia" w:hAnsi="Constantia"/>
+          <w:i/>
+        </w:rPr>
+        <w:t xml:space="preserve"> </w:t>
+      </w:r>
+      <w:r>
+        <w:rPr>
+          <w:rFonts w:ascii="Constantia" w:hAnsi="Constantia"/>
+        </w:rPr>
+        <w:t xml:space="preserve">que nous utilisons et en rajoutant des fonctions. </w:t>
+      </w:r>
+    </w:p>
+    <w:p>
+      <w:pPr>
+        <w:pStyle w:val="Paragraphedeliste"/>
+        <w:rPr>
+          <w:rFonts w:ascii="Constantia" w:hAnsi="Constantia"/>
+        </w:rPr>
+      </w:pPr>
+    </w:p>
+    <w:p>
+      <w:pPr>
+        <w:ind w:firstLine="0"/>
+        <w:rPr>
+          <w:lang w:val="en-US"/>
+        </w:rPr>
+      </w:pPr>
+    </w:p>
+    <w:p>
+      <w:pPr>
+        <w:ind w:firstLine="0"/>
+        <w:rPr>
+          <w:lang w:val="en-US"/>
+        </w:rPr>
+      </w:pPr>
+    </w:p>
+    <w:p>
+      <w:pPr>
+        <w:ind w:firstLine="0"/>
+        <w:rPr>
+          <w:lang w:val="en-US"/>
+        </w:rPr>
+      </w:pPr>
+    </w:p>
+    <w:p>
+      <w:pPr>
+        <w:ind w:firstLine="0"/>
+        <w:rPr>
+          <w:lang w:val="en-US"/>
+        </w:rPr>
+      </w:pPr>
+    </w:p>
+    <w:p>
+      <w:pPr>
+        <w:pStyle w:val="Titre1"/>
+        <w:ind w:left="1080"/>
+        <w:rPr>
+          <w:rFonts w:ascii="Constantia" w:hAnsi="Constantia"/>
+          <w:noProof/>
+          <w:sz w:val="32"/>
+          <w:szCs w:val="32"/>
+          <w:lang w:eastAsia="fr-FR"/>
+          <w14:textOutline w14:w="5270" w14:cap="flat" w14:cmpd="sng" w14:algn="ctr">
+            <w14:solidFill>
+              <w14:schemeClr w14:val="accent1">
+                <w14:shade w14:val="88000"/>
+                <w14:satMod w14:val="110000"/>
+              </w14:schemeClr>
+            </w14:solidFill>
+            <w14:prstDash w14:val="solid"/>
+            <w14:round/>
+          </w14:textOutline>
+          <w14:textFill>
+            <w14:gradFill>
+              <w14:gsLst>
+                <w14:gs w14:pos="0">
+                  <w14:schemeClr w14:val="accent1">
+                    <w14:tint w14:val="40000"/>
+                    <w14:satMod w14:val="250000"/>
+                  </w14:schemeClr>
+                </w14:gs>
+                <w14:gs w14:pos="9000">
+                  <w14:schemeClr w14:val="accent1">
+                    <w14:tint w14:val="52000"/>
+                    <w14:satMod w14:val="300000"/>
+                  </w14:schemeClr>
+                </w14:gs>
+                <w14:gs w14:pos="50000">
+                  <w14:schemeClr w14:val="accent1">
+                    <w14:shade w14:val="20000"/>
+                    <w14:satMod w14:val="300000"/>
+                  </w14:schemeClr>
+                </w14:gs>
+                <w14:gs w14:pos="79000">
+                  <w14:schemeClr w14:val="accent1">
+                    <w14:tint w14:val="52000"/>
+                    <w14:satMod w14:val="300000"/>
+                  </w14:schemeClr>
+                </w14:gs>
+                <w14:gs w14:pos="100000">
+                  <w14:schemeClr w14:val="accent1">
+                    <w14:tint w14:val="40000"/>
+                    <w14:satMod w14:val="250000"/>
+                  </w14:schemeClr>
+                </w14:gs>
+              </w14:gsLst>
+              <w14:lin w14:ang="5400000" w14:scaled="0"/>
+            </w14:gradFill>
+          </w14:textFill>
+        </w:rPr>
+      </w:pPr>
+      <w:r>
+        <w:rPr>
+          <w:rFonts w:ascii="Constantia" w:hAnsi="Constantia"/>
+          <w:noProof/>
+          <w:sz w:val="32"/>
+          <w:szCs w:val="32"/>
+          <w:lang w:eastAsia="fr-FR"/>
+          <w14:textOutline w14:w="5270" w14:cap="flat" w14:cmpd="sng" w14:algn="ctr">
+            <w14:solidFill>
+              <w14:schemeClr w14:val="accent1">
+                <w14:shade w14:val="88000"/>
+                <w14:satMod w14:val="110000"/>
+              </w14:schemeClr>
+            </w14:solidFill>
+            <w14:prstDash w14:val="solid"/>
+            <w14:round/>
+          </w14:textOutline>
+          <w14:textFill>
+            <w14:gradFill>
+              <w14:gsLst>
+                <w14:gs w14:pos="0">
+                  <w14:schemeClr w14:val="accent1">
+                    <w14:tint w14:val="40000"/>
+                    <w14:satMod w14:val="250000"/>
+                  </w14:schemeClr>
+                </w14:gs>
+                <w14:gs w14:pos="9000">
+                  <w14:schemeClr w14:val="accent1">
+                    <w14:tint w14:val="52000"/>
+                    <w14:satMod w14:val="300000"/>
+                  </w14:schemeClr>
+                </w14:gs>
+                <w14:gs w14:pos="50000">
+                  <w14:schemeClr w14:val="accent1">
+                    <w14:shade w14:val="20000"/>
+                    <w14:satMod w14:val="300000"/>
+                  </w14:schemeClr>
+                </w14:gs>
+                <w14:gs w14:pos="79000">
+                  <w14:schemeClr w14:val="accent1">
+                    <w14:tint w14:val="52000"/>
+                    <w14:satMod w14:val="300000"/>
+                  </w14:schemeClr>
+                </w14:gs>
+                <w14:gs w14:pos="100000">
+                  <w14:schemeClr w14:val="accent1">
+                    <w14:tint w14:val="40000"/>
+                    <w14:satMod w14:val="250000"/>
+                  </w14:schemeClr>
+                </w14:gs>
+              </w14:gsLst>
+              <w14:lin w14:ang="5400000" w14:scaled="0"/>
+            </w14:gradFill>
+          </w14:textFill>
+        </w:rPr>
+        <w:t>CONCLUSION</w:t>
+      </w:r>
+    </w:p>
+    <w:p>
+      <w:pPr>
+        <w:rPr>
+          <w:lang w:eastAsia="fr-FR"/>
+        </w:rPr>
+      </w:pPr>
+    </w:p>
+    <w:p>
+      <w:pPr>
+        <w:rPr>
+          <w:rFonts w:ascii="Constantia" w:hAnsi="Constantia"/>
+          <w:lang w:eastAsia="fr-FR"/>
+        </w:rPr>
+      </w:pPr>
+    </w:p>
+    <w:p>
+      <w:pPr>
+        <w:jc w:val="both"/>
+        <w:rPr>
+          <w:rFonts w:ascii="Constantia" w:eastAsia="Times New Roman" w:hAnsi="Constantia" w:cs="Times New Roman"/>
+          <w:sz w:val="24"/>
+          <w:szCs w:val="24"/>
+          <w:lang w:val="en" w:eastAsia="fr-FR"/>
+        </w:rPr>
+      </w:pPr>
+      <w:r>
+        <w:rPr>
+          <w:rFonts w:ascii="Constantia" w:eastAsia="Times New Roman" w:hAnsi="Constantia" w:cs="Times New Roman"/>
+          <w:sz w:val="24"/>
+          <w:szCs w:val="24"/>
+          <w:lang w:val="en" w:eastAsia="fr-FR"/>
+        </w:rPr>
+        <w:t xml:space="preserve">This project allowed us to discover 3D graphics and the software Unity as well as </w:t>
+      </w:r>
+      <w:r>
+        <w:rPr>
+          <w:rFonts w:ascii="Constantia" w:eastAsia="Times New Roman" w:hAnsi="Constantia" w:cs="Times New Roman"/>
+          <w:sz w:val="24"/>
+          <w:szCs w:val="24"/>
+          <w:lang w:val="en" w:eastAsia="fr-FR"/>
+        </w:rPr>
+        <w:t>the C# language</w:t>
+      </w:r>
+      <w:r>
+        <w:rPr>
+          <w:rFonts w:ascii="Constantia" w:eastAsia="Times New Roman" w:hAnsi="Constantia" w:cs="Times New Roman"/>
+          <w:sz w:val="24"/>
+          <w:szCs w:val="24"/>
+          <w:lang w:val="en" w:eastAsia="fr-FR"/>
+        </w:rPr>
+        <w:t xml:space="preserve">. In addition, performing numerous </w:t>
+      </w:r>
+      <w:r>
+        <w:rPr>
+          <w:rFonts w:ascii="Constantia" w:eastAsia="Times New Roman" w:hAnsi="Constantia" w:cs="Times New Roman"/>
+          <w:sz w:val="24"/>
+          <w:szCs w:val="24"/>
+          <w:lang w:val="en" w:eastAsia="fr-FR"/>
+        </w:rPr>
+        <w:t>words of vocabulary for the house</w:t>
+      </w:r>
+      <w:r>
+        <w:rPr>
+          <w:rFonts w:ascii="Constantia" w:eastAsia="Times New Roman" w:hAnsi="Constantia" w:cs="Times New Roman"/>
+          <w:sz w:val="24"/>
+          <w:szCs w:val="24"/>
+          <w:lang w:val="en" w:eastAsia="fr-FR"/>
+        </w:rPr>
+        <w:t xml:space="preserve"> also improve our level of English.</w:t>
+      </w:r>
+    </w:p>
+    <w:p>
+      <w:pPr>
+        <w:jc w:val="both"/>
+        <w:rPr>
+          <w:rFonts w:ascii="Constantia" w:eastAsia="Times New Roman" w:hAnsi="Constantia" w:cs="Times New Roman"/>
+          <w:sz w:val="24"/>
+          <w:szCs w:val="24"/>
+          <w:lang w:val="en" w:eastAsia="fr-FR"/>
+        </w:rPr>
+      </w:pPr>
+      <w:r>
+        <w:rPr>
+          <w:rFonts w:ascii="Constantia" w:eastAsia="Times New Roman" w:hAnsi="Constantia" w:cs="Times New Roman"/>
+          <w:sz w:val="24"/>
+          <w:szCs w:val="24"/>
+          <w:lang w:val="en" w:eastAsia="fr-FR"/>
+        </w:rPr>
+        <w:t>So, even if we met some troubles with the software, w</w:t>
+      </w:r>
+      <w:r>
+        <w:rPr>
+          <w:rFonts w:ascii="Constantia" w:eastAsia="Times New Roman" w:hAnsi="Constantia" w:cs="Times New Roman"/>
+          <w:sz w:val="24"/>
+          <w:szCs w:val="24"/>
+          <w:lang w:val="en" w:eastAsia="fr-FR"/>
+        </w:rPr>
+        <w:t>e really enjoyed working on this project. Indeed, it was a good</w:t>
+      </w:r>
+      <w:r>
+        <w:rPr>
+          <w:rFonts w:ascii="Constantia" w:eastAsia="Times New Roman" w:hAnsi="Constantia" w:cs="Times New Roman"/>
+          <w:sz w:val="24"/>
+          <w:szCs w:val="24"/>
+          <w:lang w:val="en" w:eastAsia="fr-FR"/>
+        </w:rPr>
+        <w:t xml:space="preserve"> </w:t>
+      </w:r>
+      <w:r>
+        <w:rPr>
+          <w:rFonts w:ascii="Constantia" w:eastAsia="Times New Roman" w:hAnsi="Constantia" w:cs="Times New Roman"/>
+          <w:sz w:val="24"/>
+          <w:szCs w:val="24"/>
+          <w:lang w:val="en" w:eastAsia="fr-FR"/>
+        </w:rPr>
+        <w:t xml:space="preserve">occasion to put into practice our technical knowledge within a </w:t>
+      </w:r>
+      <w:r>
+        <w:rPr>
+          <w:rFonts w:ascii="Constantia" w:eastAsia="Times New Roman" w:hAnsi="Constantia" w:cs="Times New Roman"/>
+          <w:sz w:val="24"/>
+          <w:szCs w:val="24"/>
+          <w:lang w:val="en" w:eastAsia="fr-FR"/>
+        </w:rPr>
+        <w:t>different context</w:t>
+      </w:r>
+      <w:r>
+        <w:rPr>
+          <w:rFonts w:ascii="Constantia" w:eastAsia="Times New Roman" w:hAnsi="Constantia" w:cs="Times New Roman"/>
+          <w:sz w:val="24"/>
+          <w:szCs w:val="24"/>
+          <w:lang w:val="en" w:eastAsia="fr-FR"/>
+        </w:rPr>
+        <w:t xml:space="preserve"> from the</w:t>
+      </w:r>
+      <w:r>
+        <w:rPr>
+          <w:rFonts w:ascii="Constantia" w:eastAsia="Times New Roman" w:hAnsi="Constantia" w:cs="Times New Roman"/>
+          <w:sz w:val="24"/>
+          <w:szCs w:val="24"/>
+          <w:lang w:val="en" w:eastAsia="fr-FR"/>
+        </w:rPr>
+        <w:t xml:space="preserve"> one that we are used to by studying computer science</w:t>
+      </w:r>
+      <w:r>
+        <w:rPr>
+          <w:rFonts w:ascii="Constantia" w:eastAsia="Times New Roman" w:hAnsi="Constantia" w:cs="Times New Roman"/>
+          <w:sz w:val="24"/>
+          <w:szCs w:val="24"/>
+          <w:lang w:val="en" w:eastAsia="fr-FR"/>
+        </w:rPr>
+        <w:t xml:space="preserve">. </w:t>
+      </w:r>
+    </w:p>
+    <w:p>
+      <w:pPr>
+        <w:jc w:val="both"/>
+        <w:rPr>
+          <w:rStyle w:val="hps"/>
+          <w:rFonts w:ascii="Constantia" w:hAnsi="Constantia"/>
+          <w:sz w:val="24"/>
+          <w:szCs w:val="24"/>
+          <w:lang w:val="en"/>
+        </w:rPr>
+      </w:pPr>
+    </w:p>
+    <w:p>
+      <w:pPr>
+        <w:jc w:val="both"/>
+      </w:pPr>
+      <w:r>
+        <w:rPr>
+          <w:rStyle w:val="hps"/>
+          <w:rFonts w:ascii="Constantia" w:hAnsi="Constantia"/>
+          <w:sz w:val="24"/>
+          <w:szCs w:val="24"/>
+          <w:lang w:val="en"/>
+        </w:rPr>
+        <w:t xml:space="preserve">Using </w:t>
+      </w:r>
+      <w:r>
+        <w:rPr>
+          <w:rStyle w:val="hps"/>
+          <w:rFonts w:ascii="Constantia" w:hAnsi="Constantia"/>
+          <w:sz w:val="24"/>
+          <w:szCs w:val="24"/>
+          <w:lang w:val="en"/>
+        </w:rPr>
+        <w:t>similar</w:t>
+      </w:r>
+      <w:r>
+        <w:rPr>
+          <w:rStyle w:val="hps"/>
+          <w:rFonts w:ascii="Constantia" w:hAnsi="Constantia"/>
+          <w:sz w:val="24"/>
+          <w:szCs w:val="24"/>
+          <w:lang w:val="en"/>
+        </w:rPr>
+        <w:t xml:space="preserve"> software</w:t>
+      </w:r>
+      <w:r>
+        <w:rPr>
+          <w:rFonts w:ascii="Constantia" w:hAnsi="Constantia"/>
+          <w:sz w:val="24"/>
+          <w:szCs w:val="24"/>
+          <w:lang w:val="en"/>
+        </w:rPr>
+        <w:t xml:space="preserve"> </w:t>
+      </w:r>
+      <w:r>
+        <w:rPr>
+          <w:rStyle w:val="hps"/>
+          <w:rFonts w:ascii="Constantia" w:hAnsi="Constantia"/>
+          <w:sz w:val="24"/>
+          <w:szCs w:val="24"/>
+          <w:lang w:val="en"/>
+        </w:rPr>
+        <w:t xml:space="preserve">seems </w:t>
+      </w:r>
+      <w:r>
+        <w:rPr>
+          <w:rStyle w:val="hps"/>
+          <w:rFonts w:ascii="Constantia" w:hAnsi="Constantia"/>
+          <w:sz w:val="24"/>
+          <w:szCs w:val="24"/>
+          <w:lang w:val="en"/>
+        </w:rPr>
+        <w:t>a good idea for us</w:t>
+      </w:r>
+      <w:r>
+        <w:rPr>
+          <w:rFonts w:ascii="Constantia" w:hAnsi="Constantia"/>
+          <w:sz w:val="24"/>
+          <w:szCs w:val="24"/>
+          <w:lang w:val="en"/>
+        </w:rPr>
+        <w:t xml:space="preserve"> </w:t>
+      </w:r>
+      <w:r>
+        <w:rPr>
+          <w:rStyle w:val="hps"/>
+          <w:rFonts w:ascii="Constantia" w:hAnsi="Constantia"/>
+          <w:sz w:val="24"/>
+          <w:szCs w:val="24"/>
+          <w:lang w:val="en"/>
+        </w:rPr>
+        <w:t>to accelerate learning</w:t>
+      </w:r>
+      <w:r>
+        <w:rPr>
+          <w:rFonts w:ascii="Constantia" w:hAnsi="Constantia"/>
+          <w:sz w:val="24"/>
+          <w:szCs w:val="24"/>
+          <w:lang w:val="en"/>
+        </w:rPr>
+        <w:t xml:space="preserve"> </w:t>
+      </w:r>
+      <w:r>
+        <w:rPr>
+          <w:rStyle w:val="hps"/>
+          <w:rFonts w:ascii="Constantia" w:hAnsi="Constantia"/>
+          <w:sz w:val="24"/>
+          <w:szCs w:val="24"/>
+          <w:lang w:val="en"/>
+        </w:rPr>
+        <w:t xml:space="preserve">because the user is acting and interacting with the world. As we learn in our communication course, we </w:t>
+      </w:r>
+      <w:r>
+        <w:rPr>
+          <w:rStyle w:val="hps"/>
+          <w:rFonts w:ascii="Constantia" w:hAnsi="Constantia"/>
+          <w:sz w:val="24"/>
+          <w:szCs w:val="24"/>
+          <w:lang w:val="en"/>
+        </w:rPr>
+        <w:t xml:space="preserve">remember approximately 50% of what we see and hear in the same time and 90% of what involves us. So we think that our application puts these concepts into practice even if some improvements can be made. </w:t>
+      </w:r>
     </w:p>
     <w:p>
       <w:pPr>
@@ -4053,7 +5354,7 @@
       </w:pPr>
     </w:p>
     <w:sectPr>
-      <w:footerReference w:type="default" r:id="rId17"/>
+      <w:footerReference w:type="default" r:id="rId19"/>
       <w:pgSz w:w="11906" w:h="16838"/>
       <w:pgMar w:top="1417" w:right="1417" w:bottom="1417" w:left="1417" w:header="794" w:footer="567" w:gutter="0"/>
       <w:pgBorders w:display="firstPage" w:offsetFrom="page">
@@ -4823,9 +6124,9 @@
     <w:lsdException w:name="heading 7" w:uiPriority="9" w:qFormat="1"/>
     <w:lsdException w:name="heading 8" w:uiPriority="9" w:qFormat="1"/>
     <w:lsdException w:name="heading 9" w:uiPriority="9" w:qFormat="1"/>
-    <w:lsdException w:name="toc 1" w:uiPriority="39"/>
-    <w:lsdException w:name="toc 2" w:uiPriority="39"/>
-    <w:lsdException w:name="toc 3" w:uiPriority="39"/>
+    <w:lsdException w:name="toc 1" w:uiPriority="39" w:qFormat="1"/>
+    <w:lsdException w:name="toc 2" w:uiPriority="39" w:qFormat="1"/>
+    <w:lsdException w:name="toc 3" w:uiPriority="39" w:qFormat="1"/>
     <w:lsdException w:name="toc 4" w:uiPriority="39"/>
     <w:lsdException w:name="toc 5" w:uiPriority="39"/>
     <w:lsdException w:name="toc 6" w:uiPriority="39"/>
@@ -5061,7 +6362,6 @@
     <w:next w:val="Normal"/>
     <w:link w:val="Titre5Car"/>
     <w:uiPriority w:val="9"/>
-    <w:semiHidden/>
     <w:unhideWhenUsed/>
     <w:qFormat/>
     <w:rsid w:val="001D7871"/>
@@ -5467,7 +6767,6 @@
     <w:basedOn w:val="Policepardfaut"/>
     <w:link w:val="Titre5"/>
     <w:uiPriority w:val="9"/>
-    <w:semiHidden/>
     <w:rsid w:val="001D7871"/>
     <w:rPr>
       <w:rFonts w:asciiTheme="majorHAnsi" w:eastAsiaTheme="majorEastAsia" w:hAnsiTheme="majorHAnsi" w:cstheme="majorBidi"/>
@@ -5705,6 +7004,74 @@
     <w:uiPriority w:val="99"/>
     <w:rsid w:val="00E95017"/>
   </w:style>
+  <w:style w:type="character" w:styleId="Lienhypertexte">
+    <w:name w:val="Hyperlink"/>
+    <w:basedOn w:val="Policepardfaut"/>
+    <w:uiPriority w:val="99"/>
+    <w:unhideWhenUsed/>
+    <w:rsid w:val="002420C6"/>
+    <w:rPr>
+      <w:color w:val="0000FF" w:themeColor="hyperlink"/>
+      <w:u w:val="single"/>
+    </w:rPr>
+  </w:style>
+  <w:style w:type="character" w:customStyle="1" w:styleId="hps">
+    <w:name w:val="hps"/>
+    <w:basedOn w:val="Policepardfaut"/>
+    <w:rsid w:val="006738E8"/>
+  </w:style>
+  <w:style w:type="paragraph" w:styleId="TM2">
+    <w:name w:val="toc 2"/>
+    <w:basedOn w:val="Normal"/>
+    <w:next w:val="Normal"/>
+    <w:autoRedefine/>
+    <w:uiPriority w:val="39"/>
+    <w:unhideWhenUsed/>
+    <w:qFormat/>
+    <w:rsid w:val="001529CC"/>
+    <w:pPr>
+      <w:spacing w:after="100" w:line="276" w:lineRule="auto"/>
+      <w:ind w:left="220" w:firstLine="0"/>
+    </w:pPr>
+    <w:rPr>
+      <w:lang w:eastAsia="fr-FR"/>
+    </w:rPr>
+  </w:style>
+  <w:style w:type="paragraph" w:styleId="TM1">
+    <w:name w:val="toc 1"/>
+    <w:basedOn w:val="Normal"/>
+    <w:next w:val="Normal"/>
+    <w:autoRedefine/>
+    <w:uiPriority w:val="39"/>
+    <w:unhideWhenUsed/>
+    <w:qFormat/>
+    <w:rsid w:val="001529CC"/>
+    <w:pPr>
+      <w:spacing w:after="100" w:line="276" w:lineRule="auto"/>
+      <w:ind w:firstLine="0"/>
+    </w:pPr>
+    <w:rPr>
+      <w:lang w:eastAsia="fr-FR"/>
+    </w:rPr>
+  </w:style>
+  <w:style w:type="paragraph" w:styleId="TM3">
+    <w:name w:val="toc 3"/>
+    <w:basedOn w:val="Normal"/>
+    <w:next w:val="Normal"/>
+    <w:autoRedefine/>
+    <w:uiPriority w:val="39"/>
+    <w:semiHidden/>
+    <w:unhideWhenUsed/>
+    <w:qFormat/>
+    <w:rsid w:val="001529CC"/>
+    <w:pPr>
+      <w:spacing w:after="100" w:line="276" w:lineRule="auto"/>
+      <w:ind w:left="440" w:firstLine="0"/>
+    </w:pPr>
+    <w:rPr>
+      <w:lang w:eastAsia="fr-FR"/>
+    </w:rPr>
+  </w:style>
 </w:styles>
 </file>
 
@@ -5736,9 +7103,9 @@
     <w:lsdException w:name="heading 7" w:uiPriority="9" w:qFormat="1"/>
     <w:lsdException w:name="heading 8" w:uiPriority="9" w:qFormat="1"/>
     <w:lsdException w:name="heading 9" w:uiPriority="9" w:qFormat="1"/>
-    <w:lsdException w:name="toc 1" w:uiPriority="39"/>
-    <w:lsdException w:name="toc 2" w:uiPriority="39"/>
-    <w:lsdException w:name="toc 3" w:uiPriority="39"/>
+    <w:lsdException w:name="toc 1" w:uiPriority="39" w:qFormat="1"/>
+    <w:lsdException w:name="toc 2" w:uiPriority="39" w:qFormat="1"/>
+    <w:lsdException w:name="toc 3" w:uiPriority="39" w:qFormat="1"/>
     <w:lsdException w:name="toc 4" w:uiPriority="39"/>
     <w:lsdException w:name="toc 5" w:uiPriority="39"/>
     <w:lsdException w:name="toc 6" w:uiPriority="39"/>
@@ -5974,7 +7341,6 @@
     <w:next w:val="Normal"/>
     <w:link w:val="Titre5Car"/>
     <w:uiPriority w:val="9"/>
-    <w:semiHidden/>
     <w:unhideWhenUsed/>
     <w:qFormat/>
     <w:rsid w:val="001D7871"/>
@@ -6380,7 +7746,6 @@
     <w:basedOn w:val="Policepardfaut"/>
     <w:link w:val="Titre5"/>
     <w:uiPriority w:val="9"/>
-    <w:semiHidden/>
     <w:rsid w:val="001D7871"/>
     <w:rPr>
       <w:rFonts w:asciiTheme="majorHAnsi" w:eastAsiaTheme="majorEastAsia" w:hAnsiTheme="majorHAnsi" w:cstheme="majorBidi"/>
@@ -6617,6 +7982,74 @@
     <w:link w:val="Pieddepage"/>
     <w:uiPriority w:val="99"/>
     <w:rsid w:val="00E95017"/>
+  </w:style>
+  <w:style w:type="character" w:styleId="Lienhypertexte">
+    <w:name w:val="Hyperlink"/>
+    <w:basedOn w:val="Policepardfaut"/>
+    <w:uiPriority w:val="99"/>
+    <w:unhideWhenUsed/>
+    <w:rsid w:val="002420C6"/>
+    <w:rPr>
+      <w:color w:val="0000FF" w:themeColor="hyperlink"/>
+      <w:u w:val="single"/>
+    </w:rPr>
+  </w:style>
+  <w:style w:type="character" w:customStyle="1" w:styleId="hps">
+    <w:name w:val="hps"/>
+    <w:basedOn w:val="Policepardfaut"/>
+    <w:rsid w:val="006738E8"/>
+  </w:style>
+  <w:style w:type="paragraph" w:styleId="TM2">
+    <w:name w:val="toc 2"/>
+    <w:basedOn w:val="Normal"/>
+    <w:next w:val="Normal"/>
+    <w:autoRedefine/>
+    <w:uiPriority w:val="39"/>
+    <w:unhideWhenUsed/>
+    <w:qFormat/>
+    <w:rsid w:val="001529CC"/>
+    <w:pPr>
+      <w:spacing w:after="100" w:line="276" w:lineRule="auto"/>
+      <w:ind w:left="220" w:firstLine="0"/>
+    </w:pPr>
+    <w:rPr>
+      <w:lang w:eastAsia="fr-FR"/>
+    </w:rPr>
+  </w:style>
+  <w:style w:type="paragraph" w:styleId="TM1">
+    <w:name w:val="toc 1"/>
+    <w:basedOn w:val="Normal"/>
+    <w:next w:val="Normal"/>
+    <w:autoRedefine/>
+    <w:uiPriority w:val="39"/>
+    <w:unhideWhenUsed/>
+    <w:qFormat/>
+    <w:rsid w:val="001529CC"/>
+    <w:pPr>
+      <w:spacing w:after="100" w:line="276" w:lineRule="auto"/>
+      <w:ind w:firstLine="0"/>
+    </w:pPr>
+    <w:rPr>
+      <w:lang w:eastAsia="fr-FR"/>
+    </w:rPr>
+  </w:style>
+  <w:style w:type="paragraph" w:styleId="TM3">
+    <w:name w:val="toc 3"/>
+    <w:basedOn w:val="Normal"/>
+    <w:next w:val="Normal"/>
+    <w:autoRedefine/>
+    <w:uiPriority w:val="39"/>
+    <w:semiHidden/>
+    <w:unhideWhenUsed/>
+    <w:qFormat/>
+    <w:rsid w:val="001529CC"/>
+    <w:pPr>
+      <w:spacing w:after="100" w:line="276" w:lineRule="auto"/>
+      <w:ind w:left="440" w:firstLine="0"/>
+    </w:pPr>
+    <w:rPr>
+      <w:lang w:eastAsia="fr-FR"/>
+    </w:rPr>
   </w:style>
 </w:styles>
 </file>
@@ -6911,7 +8344,7 @@
 </file>
 
 <file path=customXml/itemProps1.xml><?xml version="1.0" encoding="utf-8"?>
-<ds:datastoreItem xmlns:ds="http://schemas.openxmlformats.org/officeDocument/2006/customXml" ds:itemID="{F12D859E-ECE6-44C9-ABD3-07EFCFC6D6CF}">
+<ds:datastoreItem xmlns:ds="http://schemas.openxmlformats.org/officeDocument/2006/customXml" ds:itemID="{FB44B9F5-D38E-402B-89D9-9CB907826AD9}">
   <ds:schemaRefs>
     <ds:schemaRef ds:uri="http://schemas.openxmlformats.org/officeDocument/2006/bibliography"/>
   </ds:schemaRefs>

</xml_diff>

<commit_message>
correction de fautes de grammaire et d'orthographe
</commit_message>
<xml_diff>
--- a/Rapport.docx
+++ b/Rapport.docx
@@ -77,9 +77,17 @@
     <w:p>
       <w:pPr>
         <w:rPr>
-          <w:lang w:val="en-US"/>
-        </w:rPr>
-      </w:pPr>
+          <w:rFonts w:ascii="Constantia" w:hAnsi="Constantia"/>
+          <w:lang w:val="en-US"/>
+        </w:rPr>
+      </w:pPr>
+      <w:r>
+        <w:rPr>
+          <w:rFonts w:ascii="Constantia" w:hAnsi="Constantia"/>
+          <w:lang w:val="en-US"/>
+        </w:rPr>
+        <w:t>IAMD</w:t>
+      </w:r>
     </w:p>
     <w:p>
       <w:pPr>
@@ -549,7 +557,62 @@
                 </w14:gradFill>
               </w14:textFill>
             </w:rPr>
-            <w:t>TABLE DES MATIÈRES</w:t>
+            <w:t xml:space="preserve">TABLE </w:t>
+          </w:r>
+          <w:r>
+            <w:rPr>
+              <w:rFonts w:ascii="Constantia" w:hAnsi="Constantia"/>
+              <w:sz w:val="32"/>
+              <w:szCs w:val="32"/>
+              <w14:textOutline w14:w="5270" w14:cap="flat" w14:cmpd="sng" w14:algn="ctr">
+                <w14:solidFill>
+                  <w14:schemeClr w14:val="accent1">
+                    <w14:shade w14:val="88000"/>
+                    <w14:satMod w14:val="110000"/>
+                  </w14:schemeClr>
+                </w14:solidFill>
+                <w14:prstDash w14:val="solid"/>
+                <w14:round/>
+              </w14:textOutline>
+              <w14:textFill>
+                <w14:gradFill>
+                  <w14:gsLst>
+                    <w14:gs w14:pos="0">
+                      <w14:schemeClr w14:val="accent1">
+                        <w14:tint w14:val="40000"/>
+                        <w14:satMod w14:val="250000"/>
+                      </w14:schemeClr>
+                    </w14:gs>
+                    <w14:gs w14:pos="9000">
+                      <w14:schemeClr w14:val="accent1">
+                        <w14:tint w14:val="52000"/>
+                        <w14:satMod w14:val="300000"/>
+                      </w14:schemeClr>
+                    </w14:gs>
+                    <w14:gs w14:pos="50000">
+                      <w14:schemeClr w14:val="accent1">
+                        <w14:shade w14:val="20000"/>
+                        <w14:satMod w14:val="300000"/>
+                      </w14:schemeClr>
+                    </w14:gs>
+                    <w14:gs w14:pos="79000">
+                      <w14:schemeClr w14:val="accent1">
+                        <w14:tint w14:val="52000"/>
+                        <w14:satMod w14:val="300000"/>
+                      </w14:schemeClr>
+                    </w14:gs>
+                    <w14:gs w14:pos="100000">
+                      <w14:schemeClr w14:val="accent1">
+                        <w14:tint w14:val="40000"/>
+                        <w14:satMod w14:val="250000"/>
+                      </w14:schemeClr>
+                    </w14:gs>
+                  </w14:gsLst>
+                  <w14:lin w14:ang="5400000" w14:scaled="0"/>
+                </w14:gradFill>
+              </w14:textFill>
+            </w:rPr>
+            <w:t>OF CONTENTS</w:t>
           </w:r>
         </w:p>
         <w:p>
@@ -1069,7 +1132,7 @@
           <w:szCs w:val="24"/>
           <w:lang w:val="en" w:eastAsia="fr-FR"/>
         </w:rPr>
-        <w:t>The subject of the English</w:t>
+        <w:t>The subject of th</w:t>
       </w:r>
       <w:r>
         <w:rPr>
@@ -1078,7 +1141,7 @@
           <w:szCs w:val="24"/>
           <w:lang w:val="en" w:eastAsia="fr-FR"/>
         </w:rPr>
-        <w:t xml:space="preserve"> project was the creation of software </w:t>
+        <w:t>is</w:t>
       </w:r>
       <w:r>
         <w:rPr>
@@ -1087,7 +1150,7 @@
           <w:szCs w:val="24"/>
           <w:lang w:val="en" w:eastAsia="fr-FR"/>
         </w:rPr>
-        <w:t>for people to improve their</w:t>
+        <w:t xml:space="preserve"> English</w:t>
       </w:r>
       <w:r>
         <w:rPr>
@@ -1096,7 +1159,7 @@
           <w:szCs w:val="24"/>
           <w:lang w:val="en" w:eastAsia="fr-FR"/>
         </w:rPr>
-        <w:t xml:space="preserve"> English.</w:t>
+        <w:t xml:space="preserve"> project was the creation of software </w:t>
       </w:r>
       <w:r>
         <w:rPr>
@@ -1105,7 +1168,61 @@
           <w:szCs w:val="24"/>
           <w:lang w:val="en" w:eastAsia="fr-FR"/>
         </w:rPr>
-        <w:t xml:space="preserve"> It was a very challenging topic because we had to be creative and find an original idea that can attract students, children or everybody who wants to work English with a useful application. </w:t>
+        <w:t>for people to improve their</w:t>
+      </w:r>
+      <w:r>
+        <w:rPr>
+          <w:rFonts w:ascii="Constantia" w:eastAsia="Times New Roman" w:hAnsi="Constantia" w:cs="Times New Roman"/>
+          <w:sz w:val="24"/>
+          <w:szCs w:val="24"/>
+          <w:lang w:val="en" w:eastAsia="fr-FR"/>
+        </w:rPr>
+        <w:t xml:space="preserve"> English.</w:t>
+      </w:r>
+      <w:r>
+        <w:rPr>
+          <w:rFonts w:ascii="Constantia" w:eastAsia="Times New Roman" w:hAnsi="Constantia" w:cs="Times New Roman"/>
+          <w:sz w:val="24"/>
+          <w:szCs w:val="24"/>
+          <w:lang w:val="en" w:eastAsia="fr-FR"/>
+        </w:rPr>
+        <w:t xml:space="preserve"> It was a very challenging topic because we had to be creative an</w:t>
+      </w:r>
+      <w:r>
+        <w:rPr>
+          <w:rFonts w:ascii="Constantia" w:eastAsia="Times New Roman" w:hAnsi="Constantia" w:cs="Times New Roman"/>
+          <w:sz w:val="24"/>
+          <w:szCs w:val="24"/>
+          <w:lang w:val="en" w:eastAsia="fr-FR"/>
+        </w:rPr>
+        <w:t>d find an original idea that could</w:t>
+      </w:r>
+      <w:r>
+        <w:rPr>
+          <w:rFonts w:ascii="Constantia" w:eastAsia="Times New Roman" w:hAnsi="Constantia" w:cs="Times New Roman"/>
+          <w:sz w:val="24"/>
+          <w:szCs w:val="24"/>
+          <w:lang w:val="en" w:eastAsia="fr-FR"/>
+        </w:rPr>
+        <w:t xml:space="preserve"> attract </w:t>
+      </w:r>
+      <w:r>
+        <w:rPr>
+          <w:rFonts w:ascii="Constantia" w:eastAsia="Times New Roman" w:hAnsi="Constantia" w:cs="Times New Roman"/>
+          <w:sz w:val="24"/>
+          <w:szCs w:val="24"/>
+          <w:lang w:val="en" w:eastAsia="fr-FR"/>
+        </w:rPr>
+        <w:t>students, children or anybody who would like to study</w:t>
+      </w:r>
+      <w:r>
+        <w:rPr>
+          <w:rFonts w:ascii="Constantia" w:eastAsia="Times New Roman" w:hAnsi="Constantia" w:cs="Times New Roman"/>
+          <w:sz w:val="24"/>
+          <w:szCs w:val="24"/>
+          <w:lang w:val="en" w:eastAsia="fr-FR"/>
+        </w:rPr>
+        <w:t xml:space="preserve"> English with a useful application. </w:t>
       </w:r>
     </w:p>
     <w:p>
@@ -1139,15 +1256,20 @@
         </w:rPr>
         <w:t xml:space="preserve">Bearing this objective in mind, we tried to make an original application following this quotation of Ludwig Wittgenstein, an Austrian and British </w:t>
       </w:r>
-      <w:proofErr w:type="gramStart"/>
       <w:r>
         <w:rPr>
           <w:rFonts w:ascii="Constantia" w:hAnsi="Constantia"/>
           <w:lang w:val="en-GB"/>
         </w:rPr>
-        <w:t>philosopher :</w:t>
-      </w:r>
-      <w:proofErr w:type="gramEnd"/>
+        <w:t>philosopher</w:t>
+      </w:r>
+      <w:r>
+        <w:rPr>
+          <w:rFonts w:ascii="Constantia" w:hAnsi="Constantia"/>
+          <w:lang w:val="en-GB"/>
+        </w:rPr>
+        <w:t>:</w:t>
+      </w:r>
     </w:p>
     <w:p>
       <w:pPr>
@@ -1201,78 +1323,92 @@
       <w:r>
         <w:rPr>
           <w:rFonts w:ascii="Constantia" w:hAnsi="Constantia"/>
+          <w:lang w:val="en-US"/>
+        </w:rPr>
+        <w:t>T</w:t>
+      </w:r>
+      <w:r>
+        <w:rPr>
+          <w:rFonts w:ascii="Constantia" w:hAnsi="Constantia"/>
+          <w:lang w:val="en-US"/>
+        </w:rPr>
+        <w:t>o help people extend these boundaries, we tried to create an application to help them learn the vocabulary of the world around them.</w:t>
+      </w:r>
+      <w:r>
+        <w:rPr>
+          <w:rFonts w:ascii="Constantia" w:hAnsi="Constantia"/>
           <w:lang w:val="en-GB"/>
         </w:rPr>
-        <w:t xml:space="preserve">To help people improving their level in English, we tried to extend these </w:t>
-      </w:r>
-      <w:r>
+        <w:t xml:space="preserve">  </w:t>
+      </w:r>
+    </w:p>
+    <w:p>
+      <w:pPr>
+        <w:ind w:firstLine="0"/>
         <w:rPr>
           <w:rFonts w:ascii="Constantia" w:hAnsi="Constantia"/>
           <w:lang w:val="en-GB"/>
         </w:rPr>
-        <w:t>boundaries by</w:t>
-      </w:r>
-      <w:r>
+      </w:pPr>
+    </w:p>
+    <w:p>
+      <w:pPr>
+        <w:ind w:firstLine="0"/>
+        <w:jc w:val="both"/>
         <w:rPr>
           <w:rFonts w:ascii="Constantia" w:hAnsi="Constantia"/>
           <w:lang w:val="en-GB"/>
         </w:rPr>
-        <w:t xml:space="preserve"> creating an </w:t>
-      </w:r>
+      </w:pPr>
       <w:r>
         <w:rPr>
           <w:rFonts w:ascii="Constantia" w:hAnsi="Constantia"/>
           <w:lang w:val="en-GB"/>
         </w:rPr>
-        <w:t>application to</w:t>
+        <w:tab/>
+        <w:t xml:space="preserve">First, within the following sections, we are going to present our application and explain how to use </w:t>
       </w:r>
       <w:r>
         <w:rPr>
           <w:rFonts w:ascii="Constantia" w:hAnsi="Constantia"/>
           <w:lang w:val="en-GB"/>
         </w:rPr>
-        <w:t xml:space="preserve"> learn</w:t>
+        <w:t>it</w:t>
       </w:r>
       <w:r>
         <w:rPr>
           <w:rFonts w:ascii="Constantia" w:hAnsi="Constantia"/>
           <w:lang w:val="en-GB"/>
         </w:rPr>
-        <w:t xml:space="preserve"> the vocabulary of the world around us.</w:t>
+        <w:t>. Then we wil</w:t>
       </w:r>
       <w:r>
         <w:rPr>
           <w:rFonts w:ascii="Constantia" w:hAnsi="Constantia"/>
           <w:lang w:val="en-GB"/>
         </w:rPr>
-        <w:t xml:space="preserve">   </w:t>
-      </w:r>
-    </w:p>
-    <w:p>
-      <w:pPr>
-        <w:ind w:firstLine="0"/>
+        <w:t>l describe in French the technique</w:t>
+      </w:r>
+      <w:r>
         <w:rPr>
           <w:rFonts w:ascii="Constantia" w:hAnsi="Constantia"/>
           <w:lang w:val="en-GB"/>
         </w:rPr>
-      </w:pPr>
-    </w:p>
-    <w:p>
-      <w:pPr>
-        <w:ind w:firstLine="0"/>
-        <w:jc w:val="both"/>
+        <w:t xml:space="preserve">s that we used to develop </w:t>
+      </w:r>
+      <w:r>
         <w:rPr>
           <w:rFonts w:ascii="Constantia" w:hAnsi="Constantia"/>
           <w:lang w:val="en-GB"/>
         </w:rPr>
-      </w:pPr>
+        <w:t>it</w:t>
+      </w:r>
       <w:r>
         <w:rPr>
           <w:rFonts w:ascii="Constantia" w:hAnsi="Constantia"/>
           <w:lang w:val="en-GB"/>
         </w:rPr>
-        <w:tab/>
-        <w:t>First, within these following sections, we are going to present our application and explain how to use the software. Then we will describe in French the technics that we used to develop our application.</w:t>
+        <w:t>.</w:t>
       </w:r>
     </w:p>
     <w:p>
@@ -1716,7 +1852,14 @@
           <w:rFonts w:ascii="Constantia" w:hAnsi="Constantia"/>
           <w:lang w:val="en-US"/>
         </w:rPr>
-        <w:t>the game</w:t>
+        <w:t xml:space="preserve">the </w:t>
+      </w:r>
+      <w:r>
+        <w:rPr>
+          <w:rFonts w:ascii="Constantia" w:hAnsi="Constantia"/>
+          <w:lang w:val="en-US"/>
+        </w:rPr>
+        <w:t>application</w:t>
       </w:r>
       <w:r>
         <w:rPr>
@@ -1731,7 +1874,7 @@
           <w:i/>
           <w:lang w:val="en-US"/>
         </w:rPr>
-        <w:t>Rediscover your world !</w:t>
+        <w:t>Rediscover your world</w:t>
       </w:r>
       <w:r>
         <w:rPr>
@@ -1739,6 +1882,14 @@
           <w:i/>
           <w:lang w:val="en-US"/>
         </w:rPr>
+        <w:t>!</w:t>
+      </w:r>
+      <w:r>
+        <w:rPr>
+          <w:rFonts w:ascii="Constantia" w:hAnsi="Constantia"/>
+          <w:i/>
+          <w:lang w:val="en-US"/>
+        </w:rPr>
         <w:t>”</w:t>
       </w:r>
       <w:r>
@@ -1746,28 +1897,14 @@
           <w:rFonts w:ascii="Constantia" w:hAnsi="Constantia"/>
           <w:lang w:val="en-US"/>
         </w:rPr>
-        <w:t xml:space="preserve"> made for smartphones</w:t>
-      </w:r>
-      <w:r>
-        <w:rPr>
-          <w:rFonts w:ascii="Constantia" w:hAnsi="Constantia"/>
-          <w:lang w:val="en-US"/>
-        </w:rPr>
-        <w:t xml:space="preserve"> to </w:t>
-      </w:r>
-      <w:r>
-        <w:rPr>
-          <w:rFonts w:ascii="Constantia" w:hAnsi="Constantia"/>
-          <w:lang w:val="en-US"/>
-        </w:rPr>
-        <w:t xml:space="preserve">a </w:t>
-      </w:r>
-      <w:r>
-        <w:rPr>
-          <w:rFonts w:ascii="Constantia" w:hAnsi="Constantia"/>
-          <w:lang w:val="en-GB"/>
-        </w:rPr>
-        <w:t>simple user who can be a child, a student or just someone who want to improve his level in English by learning ordinary vocabulary.</w:t>
+        <w:t xml:space="preserve"> </w:t>
+      </w:r>
+      <w:r>
+        <w:rPr>
+          <w:rFonts w:ascii="Constantia" w:hAnsi="Constantia"/>
+          <w:lang w:val="en-US"/>
+        </w:rPr>
+        <w:t>developed for smartphones, for a user who could be a child, a student or just someone who would like to improve his level in English.</w:t>
       </w:r>
     </w:p>
     <w:p>
@@ -1815,14 +1952,28 @@
           <w:rFonts w:ascii="Constantia" w:hAnsi="Constantia"/>
           <w:lang w:val="en-GB"/>
         </w:rPr>
-        <w:t xml:space="preserve"> which looks like its own</w:t>
+        <w:t xml:space="preserve"> which looks like his</w:t>
       </w:r>
       <w:r>
         <w:rPr>
           <w:rFonts w:ascii="Constantia" w:hAnsi="Constantia"/>
           <w:lang w:val="en-GB"/>
         </w:rPr>
-        <w:t xml:space="preserve"> and learn every word that he wants to.</w:t>
+        <w:t xml:space="preserve"> and l</w:t>
+      </w:r>
+      <w:r>
+        <w:rPr>
+          <w:rFonts w:ascii="Constantia" w:hAnsi="Constantia"/>
+          <w:lang w:val="en-GB"/>
+        </w:rPr>
+        <w:t>earn any word that he wants</w:t>
+      </w:r>
+      <w:r>
+        <w:rPr>
+          <w:rFonts w:ascii="Constantia" w:hAnsi="Constantia"/>
+          <w:lang w:val="en-GB"/>
+        </w:rPr>
+        <w:t>.</w:t>
       </w:r>
     </w:p>
     <w:p>
@@ -1984,6 +2135,13 @@
                                 <w:noProof/>
                               </w:rPr>
                             </w:pPr>
+                            <w:r>
+                              <w:rPr>
+                                <w:rFonts w:ascii="Constantia" w:hAnsi="Constantia"/>
+                                <w:noProof/>
+                              </w:rPr>
+                              <w:t xml:space="preserve">Figure </w:t>
+                            </w:r>
                             <w:r>
                               <w:rPr>
                                 <w:rFonts w:ascii="Constantia" w:hAnsi="Constantia"/>
@@ -2095,6 +2253,13 @@
                           <w:rFonts w:ascii="Constantia" w:hAnsi="Constantia"/>
                           <w:noProof/>
                         </w:rPr>
+                        <w:t xml:space="preserve">Figure </w:t>
+                      </w:r>
+                      <w:r>
+                        <w:rPr>
+                          <w:rFonts w:ascii="Constantia" w:hAnsi="Constantia"/>
+                          <w:noProof/>
+                        </w:rPr>
                         <w:fldChar w:fldCharType="begin"/>
                       </w:r>
                       <w:r>
@@ -2181,8 +2346,6 @@
           <w:lang w:val="en-US"/>
         </w:rPr>
       </w:pPr>
-      <w:bookmarkStart w:id="0" w:name="_GoBack"/>
-      <w:bookmarkEnd w:id="0"/>
     </w:p>
     <w:p>
       <w:pPr>
@@ -2262,22 +2425,13 @@
           <w:color w:val="31849B" w:themeColor="accent5" w:themeShade="BF"/>
           <w:lang w:val="en-GB"/>
         </w:rPr>
-        <w:t>Launch</w:t>
+        <w:t>Equipment and installation</w:t>
       </w:r>
       <w:r>
         <w:rPr>
           <w:rFonts w:ascii="Constantia" w:hAnsi="Constantia"/>
           <w:b/>
           <w:color w:val="31849B" w:themeColor="accent5" w:themeShade="BF"/>
-          <w:lang w:val="en-GB"/>
-        </w:rPr>
-        <w:t xml:space="preserve"> and equipment</w:t>
-      </w:r>
-      <w:r>
-        <w:rPr>
-          <w:rFonts w:ascii="Constantia" w:hAnsi="Constantia"/>
-          <w:b/>
-          <w:color w:val="31849B" w:themeColor="accent5" w:themeShade="BF"/>
         </w:rPr>
         <w:t> :</w:t>
       </w:r>
@@ -2335,7 +2489,28 @@
           <w:rFonts w:ascii="Constantia" w:hAnsi="Constantia"/>
           <w:lang w:val="en-US"/>
         </w:rPr>
-        <w:t xml:space="preserve">will seems more realistic by using </w:t>
+        <w:t>will seem more realistic by using</w:t>
+      </w:r>
+      <w:r>
+        <w:rPr>
+          <w:rFonts w:ascii="Constantia" w:hAnsi="Constantia"/>
+          <w:lang w:val="en-US"/>
+        </w:rPr>
+        <w:t xml:space="preserve"> </w:t>
+      </w:r>
+      <w:r>
+        <w:rPr>
+          <w:rFonts w:ascii="Constantia" w:hAnsi="Constantia"/>
+          <w:lang w:val="en-US"/>
+        </w:rPr>
+        <w:t>special</w:t>
+      </w:r>
+      <w:r>
+        <w:rPr>
+          <w:rFonts w:ascii="Constantia" w:hAnsi="Constantia"/>
+          <w:lang w:val="en-US"/>
+        </w:rPr>
+        <w:t xml:space="preserve"> </w:t>
       </w:r>
       <w:r>
         <w:rPr>
@@ -2349,7 +2524,7 @@
           <w:rFonts w:ascii="Constantia" w:hAnsi="Constantia"/>
           <w:lang w:val="en-US"/>
         </w:rPr>
-        <w:t>special glasses.</w:t>
+        <w:t>glasses.</w:t>
       </w:r>
     </w:p>
     <w:p>
@@ -2605,7 +2780,21 @@
           <w:rFonts w:ascii="Constantia" w:hAnsi="Constantia"/>
           <w:lang w:val="en-US"/>
         </w:rPr>
-        <w:t>It is recommended to stand in a clear area free from furnishings to prevent collisions</w:t>
+        <w:t xml:space="preserve">It is recommended to stand in a </w:t>
+      </w:r>
+      <w:r>
+        <w:rPr>
+          <w:rFonts w:ascii="Constantia" w:hAnsi="Constantia"/>
+          <w:lang w:val="en-US"/>
+        </w:rPr>
+        <w:t>free area away</w:t>
+      </w:r>
+      <w:r>
+        <w:rPr>
+          <w:rFonts w:ascii="Constantia" w:hAnsi="Constantia"/>
+          <w:lang w:val="en-US"/>
+        </w:rPr>
+        <w:t xml:space="preserve"> from furnishings to prevent collisions</w:t>
       </w:r>
       <w:r>
         <w:rPr>
@@ -2677,7 +2866,60 @@
           <w:rFonts w:ascii="Constantia" w:hAnsi="Constantia"/>
           <w:lang w:val="en-US"/>
         </w:rPr>
-        <w:t xml:space="preserve">Now the game can </w:t>
+        <w:t>Now the game can begin</w:t>
+      </w:r>
+      <w:r>
+        <w:rPr>
+          <w:rFonts w:ascii="Constantia" w:hAnsi="Constantia"/>
+          <w:lang w:val="en-US"/>
+        </w:rPr>
+        <w:t xml:space="preserve">! </w:t>
+      </w:r>
+      <w:r>
+        <w:rPr>
+          <w:rFonts w:ascii="Constantia" w:hAnsi="Constantia"/>
+          <w:lang w:val="en-US"/>
+        </w:rPr>
+        <w:t>Keeping the glasses</w:t>
+      </w:r>
+      <w:r>
+        <w:rPr>
+          <w:rFonts w:ascii="Constantia" w:hAnsi="Constantia"/>
+          <w:lang w:val="en-US"/>
+        </w:rPr>
+        <w:t xml:space="preserve"> on</w:t>
+      </w:r>
+      <w:r>
+        <w:rPr>
+          <w:rFonts w:ascii="Constantia" w:hAnsi="Constantia"/>
+          <w:lang w:val="en-US"/>
+        </w:rPr>
+        <w:t>, the user can look all around him, the camera will move with him.</w:t>
+      </w:r>
+    </w:p>
+    <w:p>
+      <w:pPr>
+        <w:jc w:val="both"/>
+        <w:rPr>
+          <w:rFonts w:ascii="Constantia" w:hAnsi="Constantia"/>
+          <w:lang w:val="en-US"/>
+        </w:rPr>
+      </w:pPr>
+    </w:p>
+    <w:p>
+      <w:pPr>
+        <w:jc w:val="both"/>
+        <w:rPr>
+          <w:rFonts w:ascii="Constantia" w:hAnsi="Constantia"/>
+          <w:lang w:val="en-US"/>
+        </w:rPr>
+      </w:pPr>
+      <w:r>
+        <w:rPr>
+          <w:rFonts w:ascii="Constantia" w:hAnsi="Constantia"/>
+          <w:lang w:val="en-US"/>
+        </w:rPr>
+        <w:t xml:space="preserve">Then, if the user wants to learn </w:t>
       </w:r>
       <w:proofErr w:type="gramStart"/>
       <w:r>
@@ -2685,7 +2927,7 @@
           <w:rFonts w:ascii="Constantia" w:hAnsi="Constantia"/>
           <w:lang w:val="en-US"/>
         </w:rPr>
-        <w:t>begin !</w:t>
+        <w:t>an</w:t>
       </w:r>
       <w:proofErr w:type="gramEnd"/>
       <w:r>
@@ -2700,32 +2942,14 @@
           <w:rFonts w:ascii="Constantia" w:hAnsi="Constantia"/>
           <w:lang w:val="en-US"/>
         </w:rPr>
-        <w:t>Keeping the glasses, the user can look all around him, the camera will move with him.</w:t>
-      </w:r>
-    </w:p>
-    <w:p>
-      <w:pPr>
-        <w:jc w:val="both"/>
-        <w:rPr>
-          <w:rFonts w:ascii="Constantia" w:hAnsi="Constantia"/>
-          <w:lang w:val="en-US"/>
-        </w:rPr>
-      </w:pPr>
-    </w:p>
-    <w:p>
-      <w:pPr>
-        <w:jc w:val="both"/>
-        <w:rPr>
-          <w:rFonts w:ascii="Constantia" w:hAnsi="Constantia"/>
-          <w:lang w:val="en-US"/>
-        </w:rPr>
-      </w:pPr>
-      <w:r>
-        <w:rPr>
-          <w:rFonts w:ascii="Constantia" w:hAnsi="Constantia"/>
-          <w:lang w:val="en-US"/>
-        </w:rPr>
-        <w:t>Then, if the user wants to learn an object’s name, he only has to place</w:t>
+        <w:t>name of an object</w:t>
+      </w:r>
+      <w:r>
+        <w:rPr>
+          <w:rFonts w:ascii="Constantia" w:hAnsi="Constantia"/>
+          <w:lang w:val="en-US"/>
+        </w:rPr>
+        <w:t>, he only has to place</w:t>
       </w:r>
       <w:r>
         <w:rPr>
@@ -2767,6 +2991,13 @@
           <w:rFonts w:ascii="Constantia" w:hAnsi="Constantia"/>
           <w:lang w:val="en-US"/>
         </w:rPr>
+        <w:t xml:space="preserve"> the element</w:t>
+      </w:r>
+      <w:r>
+        <w:rPr>
+          <w:rFonts w:ascii="Constantia" w:hAnsi="Constantia"/>
+          <w:lang w:val="en-US"/>
+        </w:rPr>
         <w:t xml:space="preserve">. Moreover, if </w:t>
       </w:r>
       <w:r>
@@ -2844,7 +3075,21 @@
           <w:rFonts w:ascii="Constantia" w:hAnsi="Constantia"/>
           <w:lang w:val="en-US"/>
         </w:rPr>
-        <w:t xml:space="preserve"> and change of view.</w:t>
+        <w:t xml:space="preserve"> and</w:t>
+      </w:r>
+      <w:r>
+        <w:rPr>
+          <w:rFonts w:ascii="Constantia" w:hAnsi="Constantia"/>
+          <w:lang w:val="en-US"/>
+        </w:rPr>
+        <w:t xml:space="preserve"> change the</w:t>
+      </w:r>
+      <w:r>
+        <w:rPr>
+          <w:rFonts w:ascii="Constantia" w:hAnsi="Constantia"/>
+          <w:lang w:val="en-US"/>
+        </w:rPr>
+        <w:t xml:space="preserve"> view.</w:t>
       </w:r>
     </w:p>
     <w:p>
@@ -3009,7 +3254,21 @@
           <w:rFonts w:ascii="Constantia" w:hAnsi="Constantia"/>
           <w:lang w:val="en-US"/>
         </w:rPr>
-        <w:t xml:space="preserve">The application puts into application a house composed of a few conventional </w:t>
+        <w:t xml:space="preserve">The application </w:t>
+      </w:r>
+      <w:r>
+        <w:rPr>
+          <w:rFonts w:ascii="Constantia" w:hAnsi="Constantia"/>
+          <w:lang w:val="en-US"/>
+        </w:rPr>
+        <w:t>describes</w:t>
+      </w:r>
+      <w:r>
+        <w:rPr>
+          <w:rFonts w:ascii="Constantia" w:hAnsi="Constantia"/>
+          <w:lang w:val="en-US"/>
+        </w:rPr>
+        <w:t xml:space="preserve"> a house composed of a few conventional </w:t>
       </w:r>
       <w:proofErr w:type="gramStart"/>
       <w:r>
@@ -3080,7 +3339,14 @@
           <w:rFonts w:ascii="Constantia" w:hAnsi="Constantia"/>
           <w:lang w:val="en-US"/>
         </w:rPr>
-        <w:t>composed of furnishings like a sofa, a TV, a low table, an armchair…</w:t>
+        <w:t>containing some</w:t>
+      </w:r>
+      <w:r>
+        <w:rPr>
+          <w:rFonts w:ascii="Constantia" w:hAnsi="Constantia"/>
+          <w:lang w:val="en-US"/>
+        </w:rPr>
+        <w:t xml:space="preserve"> furnishings like a sofa, a TV, a low table, an armchair…</w:t>
       </w:r>
       <w:r>
         <w:rPr>
@@ -3131,7 +3397,37 @@
           <w:rFonts w:ascii="Constantia" w:hAnsi="Constantia"/>
           <w:lang w:val="en-US"/>
         </w:rPr>
-        <w:t>composed with a table, some chairs, a cupboard…</w:t>
+        <w:t>containing</w:t>
+      </w:r>
+      <w:r>
+        <w:rPr>
+          <w:rFonts w:ascii="Constantia" w:hAnsi="Constantia"/>
+          <w:lang w:val="en-US"/>
+        </w:rPr>
+        <w:t xml:space="preserve"> </w:t>
+      </w:r>
+      <w:r>
+        <w:rPr>
+          <w:rFonts w:ascii="Constantia" w:hAnsi="Constantia"/>
+          <w:lang w:val="en-US"/>
+        </w:rPr>
+        <w:t xml:space="preserve">a table, some </w:t>
+      </w:r>
+      <w:proofErr w:type="gramStart"/>
+      <w:r>
+        <w:rPr>
+          <w:rFonts w:ascii="Constantia" w:hAnsi="Constantia"/>
+          <w:lang w:val="en-US"/>
+        </w:rPr>
+        <w:t>chairs,</w:t>
+      </w:r>
+      <w:proofErr w:type="gramEnd"/>
+      <w:r>
+        <w:rPr>
+          <w:rFonts w:ascii="Constantia" w:hAnsi="Constantia"/>
+          <w:lang w:val="en-US"/>
+        </w:rPr>
+        <w:t xml:space="preserve"> a cupboard…</w:t>
       </w:r>
       <w:r>
         <w:rPr>
@@ -3174,7 +3470,28 @@
           <w:rFonts w:ascii="Constantia" w:hAnsi="Constantia"/>
           <w:lang w:val="en-US"/>
         </w:rPr>
-        <w:t xml:space="preserve"> composed with a table, a kitchen sink, a hoven, a fridge…</w:t>
+        <w:t xml:space="preserve"> </w:t>
+      </w:r>
+      <w:r>
+        <w:rPr>
+          <w:rFonts w:ascii="Constantia" w:hAnsi="Constantia"/>
+          <w:lang w:val="en-US"/>
+        </w:rPr>
+        <w:t>containing</w:t>
+      </w:r>
+      <w:r>
+        <w:rPr>
+          <w:rFonts w:ascii="Constantia" w:hAnsi="Constantia"/>
+          <w:lang w:val="en-US"/>
+        </w:rPr>
+        <w:t xml:space="preserve"> </w:t>
+      </w:r>
+      <w:r>
+        <w:rPr>
+          <w:rFonts w:ascii="Constantia" w:hAnsi="Constantia"/>
+          <w:lang w:val="en-US"/>
+        </w:rPr>
+        <w:t>a table, a kitchen sink, a hoven, a fridge…</w:t>
       </w:r>
       <w:r>
         <w:rPr>
@@ -3217,7 +3534,28 @@
           <w:rFonts w:ascii="Constantia" w:hAnsi="Constantia"/>
           <w:lang w:val="en-US"/>
         </w:rPr>
-        <w:t xml:space="preserve"> composed with a bed, a bedside table, a closet…</w:t>
+        <w:t xml:space="preserve"> </w:t>
+      </w:r>
+      <w:r>
+        <w:rPr>
+          <w:rFonts w:ascii="Constantia" w:hAnsi="Constantia"/>
+          <w:lang w:val="en-US"/>
+        </w:rPr>
+        <w:t>containing</w:t>
+      </w:r>
+      <w:r>
+        <w:rPr>
+          <w:rFonts w:ascii="Constantia" w:hAnsi="Constantia"/>
+          <w:lang w:val="en-US"/>
+        </w:rPr>
+        <w:t xml:space="preserve"> </w:t>
+      </w:r>
+      <w:r>
+        <w:rPr>
+          <w:rFonts w:ascii="Constantia" w:hAnsi="Constantia"/>
+          <w:lang w:val="en-US"/>
+        </w:rPr>
+        <w:t>a bed, a bedside table, a closet…</w:t>
       </w:r>
       <w:r>
         <w:rPr>
@@ -3260,7 +3598,28 @@
           <w:rFonts w:ascii="Constantia" w:hAnsi="Constantia"/>
           <w:lang w:val="en-US"/>
         </w:rPr>
-        <w:t xml:space="preserve"> composed with a shower, a bath</w:t>
+        <w:t xml:space="preserve"> </w:t>
+      </w:r>
+      <w:r>
+        <w:rPr>
+          <w:rFonts w:ascii="Constantia" w:hAnsi="Constantia"/>
+          <w:lang w:val="en-US"/>
+        </w:rPr>
+        <w:t>containing</w:t>
+      </w:r>
+      <w:r>
+        <w:rPr>
+          <w:rFonts w:ascii="Constantia" w:hAnsi="Constantia"/>
+          <w:lang w:val="en-US"/>
+        </w:rPr>
+        <w:t xml:space="preserve"> </w:t>
+      </w:r>
+      <w:r>
+        <w:rPr>
+          <w:rFonts w:ascii="Constantia" w:hAnsi="Constantia"/>
+          <w:lang w:val="en-US"/>
+        </w:rPr>
+        <w:t>a shower, a bath</w:t>
       </w:r>
       <w:r>
         <w:rPr>
@@ -3339,7 +3698,30 @@
           <w:rFonts w:ascii="Constantia" w:hAnsi="Constantia"/>
           <w:lang w:val="en-US"/>
         </w:rPr>
-        <w:t xml:space="preserve"> composed with a desk, a computer, some books… This room has an access to the …</w:t>
+        <w:t xml:space="preserve"> </w:t>
+      </w:r>
+      <w:r>
+        <w:rPr>
+          <w:rFonts w:ascii="Constantia" w:hAnsi="Constantia"/>
+          <w:lang w:val="en-US"/>
+        </w:rPr>
+        <w:t>containing</w:t>
+      </w:r>
+      <w:r>
+        <w:rPr>
+          <w:rFonts w:ascii="Constantia" w:hAnsi="Constantia"/>
+          <w:lang w:val="en-US"/>
+        </w:rPr>
+        <w:t xml:space="preserve"> </w:t>
+      </w:r>
+      <w:bookmarkStart w:id="0" w:name="_GoBack"/>
+      <w:bookmarkEnd w:id="0"/>
+      <w:r>
+        <w:rPr>
+          <w:rFonts w:ascii="Constantia" w:hAnsi="Constantia"/>
+          <w:lang w:val="en-US"/>
+        </w:rPr>
+        <w:t>a desk, a computer, some books… This room has an access to the …</w:t>
       </w:r>
     </w:p>
     <w:p>
@@ -8344,7 +8726,7 @@
 </file>
 
 <file path=customXml/itemProps1.xml><?xml version="1.0" encoding="utf-8"?>
-<ds:datastoreItem xmlns:ds="http://schemas.openxmlformats.org/officeDocument/2006/customXml" ds:itemID="{FB44B9F5-D38E-402B-89D9-9CB907826AD9}">
+<ds:datastoreItem xmlns:ds="http://schemas.openxmlformats.org/officeDocument/2006/customXml" ds:itemID="{0CA0EE75-0841-45D9-AE42-36335F021367}">
   <ds:schemaRefs>
     <ds:schemaRef ds:uri="http://schemas.openxmlformats.org/officeDocument/2006/bibliography"/>
   </ds:schemaRefs>

</xml_diff>